<commit_message>
Added problem explanation to research.docx
</commit_message>
<xml_diff>
--- a/Research.docx
+++ b/Research.docx
@@ -12,20 +12,680 @@
         <w:rPr>
           <w:rFonts w:ascii="Times New Roman" w:hAnsi="Times New Roman" w:cs="Times New Roman"/>
         </w:rPr>
-        <w:t>Testing whether git works</w:t>
-      </w:r>
-    </w:p>
-    <w:p>
-      <w:pPr>
-        <w:rPr>
-          <w:rFonts w:ascii="Times New Roman" w:hAnsi="Times New Roman" w:cs="Times New Roman"/>
-        </w:rPr>
-      </w:pPr>
-      <w:r>
-        <w:rPr>
-          <w:rFonts w:ascii="Times New Roman" w:hAnsi="Times New Roman" w:cs="Times New Roman"/>
-        </w:rPr>
-        <w:t>This file is used to store all research about dissertation</w:t>
+        <w:t>Rough outline of the project:</w:t>
+      </w:r>
+    </w:p>
+    <w:p>
+      <w:pPr>
+        <w:rPr>
+          <w:rFonts w:ascii="Times New Roman" w:hAnsi="Times New Roman" w:cs="Times New Roman"/>
+        </w:rPr>
+      </w:pPr>
+    </w:p>
+    <w:p>
+      <w:pPr>
+        <w:rPr>
+          <w:rFonts w:ascii="Times New Roman" w:hAnsi="Times New Roman" w:cs="Times New Roman"/>
+          <w:highlight w:val="yellow"/>
+        </w:rPr>
+      </w:pPr>
+      <w:r>
+        <w:rPr>
+          <w:rFonts w:ascii="Times New Roman" w:hAnsi="Times New Roman" w:cs="Times New Roman"/>
+          <w:b/>
+          <w:bCs/>
+          <w:highlight w:val="yellow"/>
+        </w:rPr>
+        <w:t>Question: ‘How effective is isolation at preventing malware from propagation compared against a non-isolated honeypot?’</w:t>
+      </w:r>
+    </w:p>
+    <w:p>
+      <w:pPr>
+        <w:numPr>
+          <w:ilvl w:val="0"/>
+          <w:numId w:val="18"/>
+        </w:numPr>
+        <w:rPr>
+          <w:rFonts w:ascii="Times New Roman" w:hAnsi="Times New Roman" w:cs="Times New Roman"/>
+          <w:b/>
+          <w:bCs/>
+          <w:highlight w:val="yellow"/>
+        </w:rPr>
+      </w:pPr>
+      <w:r>
+        <w:rPr>
+          <w:rFonts w:ascii="Times New Roman" w:hAnsi="Times New Roman" w:cs="Times New Roman"/>
+          <w:b/>
+          <w:bCs/>
+          <w:highlight w:val="yellow"/>
+        </w:rPr>
+        <w:t>Honeypot containment framework for IoT: measuring the benefits of sandboxing/segmentation effectiveness vs vanilla</w:t>
+      </w:r>
+    </w:p>
+    <w:p>
+      <w:pPr>
+        <w:numPr>
+          <w:ilvl w:val="1"/>
+          <w:numId w:val="19"/>
+        </w:numPr>
+        <w:rPr>
+          <w:rFonts w:ascii="Times New Roman" w:hAnsi="Times New Roman" w:cs="Times New Roman"/>
+        </w:rPr>
+      </w:pPr>
+      <w:r>
+        <w:rPr>
+          <w:rFonts w:ascii="Times New Roman" w:hAnsi="Times New Roman" w:cs="Times New Roman"/>
+        </w:rPr>
+        <w:t>Create a honeypot that provides segmentation and sandboxing to prevent malware escape</w:t>
+      </w:r>
+    </w:p>
+    <w:p>
+      <w:pPr>
+        <w:numPr>
+          <w:ilvl w:val="2"/>
+          <w:numId w:val="20"/>
+        </w:numPr>
+        <w:rPr>
+          <w:rFonts w:ascii="Times New Roman" w:hAnsi="Times New Roman" w:cs="Times New Roman"/>
+        </w:rPr>
+      </w:pPr>
+      <w:r>
+        <w:rPr>
+          <w:rFonts w:ascii="Times New Roman" w:hAnsi="Times New Roman" w:cs="Times New Roman"/>
+          <w:b/>
+          <w:bCs/>
+        </w:rPr>
+        <w:t xml:space="preserve">Segmentation </w:t>
+      </w:r>
+      <w:r>
+        <w:rPr>
+          <w:rFonts w:ascii="Times New Roman" w:hAnsi="Times New Roman" w:cs="Times New Roman"/>
+        </w:rPr>
+        <w:t>- isolating a honeypot from the network</w:t>
+      </w:r>
+    </w:p>
+    <w:p>
+      <w:pPr>
+        <w:numPr>
+          <w:ilvl w:val="2"/>
+          <w:numId w:val="21"/>
+        </w:numPr>
+        <w:rPr>
+          <w:rFonts w:ascii="Times New Roman" w:hAnsi="Times New Roman" w:cs="Times New Roman"/>
+        </w:rPr>
+      </w:pPr>
+      <w:r>
+        <w:rPr>
+          <w:rFonts w:ascii="Times New Roman" w:hAnsi="Times New Roman" w:cs="Times New Roman"/>
+          <w:b/>
+          <w:bCs/>
+        </w:rPr>
+        <w:t xml:space="preserve">Sandboxing </w:t>
+      </w:r>
+      <w:r>
+        <w:rPr>
+          <w:rFonts w:ascii="Times New Roman" w:hAnsi="Times New Roman" w:cs="Times New Roman"/>
+        </w:rPr>
+        <w:t>- Ensure the honeypot is in a secure, contained environment</w:t>
+      </w:r>
+    </w:p>
+    <w:p>
+      <w:pPr>
+        <w:numPr>
+          <w:ilvl w:val="1"/>
+          <w:numId w:val="22"/>
+        </w:numPr>
+        <w:rPr>
+          <w:rFonts w:ascii="Times New Roman" w:hAnsi="Times New Roman" w:cs="Times New Roman"/>
+        </w:rPr>
+      </w:pPr>
+      <w:r>
+        <w:rPr>
+          <w:rFonts w:ascii="Times New Roman" w:hAnsi="Times New Roman" w:cs="Times New Roman"/>
+        </w:rPr>
+        <w:t xml:space="preserve">Docker, </w:t>
+      </w:r>
+      <w:proofErr w:type="spellStart"/>
+      <w:r>
+        <w:rPr>
+          <w:rFonts w:ascii="Times New Roman" w:hAnsi="Times New Roman" w:cs="Times New Roman"/>
+        </w:rPr>
+        <w:t>Firejail</w:t>
+      </w:r>
+      <w:proofErr w:type="spellEnd"/>
+      <w:r>
+        <w:rPr>
+          <w:rFonts w:ascii="Times New Roman" w:hAnsi="Times New Roman" w:cs="Times New Roman"/>
+        </w:rPr>
+        <w:t>, custom VM?</w:t>
+      </w:r>
+    </w:p>
+    <w:p>
+      <w:pPr>
+        <w:numPr>
+          <w:ilvl w:val="2"/>
+          <w:numId w:val="23"/>
+        </w:numPr>
+        <w:rPr>
+          <w:rFonts w:ascii="Times New Roman" w:hAnsi="Times New Roman" w:cs="Times New Roman"/>
+        </w:rPr>
+      </w:pPr>
+      <w:r>
+        <w:rPr>
+          <w:rFonts w:ascii="Times New Roman" w:hAnsi="Times New Roman" w:cs="Times New Roman"/>
+          <w:b/>
+          <w:bCs/>
+        </w:rPr>
+        <w:t xml:space="preserve">Docker </w:t>
+      </w:r>
+      <w:r>
+        <w:rPr>
+          <w:rFonts w:ascii="Times New Roman" w:hAnsi="Times New Roman" w:cs="Times New Roman"/>
+        </w:rPr>
+        <w:t>- platform to build containment environments</w:t>
+      </w:r>
+    </w:p>
+    <w:p>
+      <w:pPr>
+        <w:numPr>
+          <w:ilvl w:val="2"/>
+          <w:numId w:val="24"/>
+        </w:numPr>
+        <w:rPr>
+          <w:rFonts w:ascii="Times New Roman" w:hAnsi="Times New Roman" w:cs="Times New Roman"/>
+        </w:rPr>
+      </w:pPr>
+      <w:proofErr w:type="spellStart"/>
+      <w:r>
+        <w:rPr>
+          <w:rFonts w:ascii="Times New Roman" w:hAnsi="Times New Roman" w:cs="Times New Roman"/>
+          <w:b/>
+          <w:bCs/>
+        </w:rPr>
+        <w:t>Firejail</w:t>
+      </w:r>
+      <w:proofErr w:type="spellEnd"/>
+      <w:r>
+        <w:rPr>
+          <w:rFonts w:ascii="Times New Roman" w:hAnsi="Times New Roman" w:cs="Times New Roman"/>
+          <w:b/>
+          <w:bCs/>
+        </w:rPr>
+        <w:t xml:space="preserve"> </w:t>
+      </w:r>
+      <w:r>
+        <w:rPr>
+          <w:rFonts w:ascii="Times New Roman" w:hAnsi="Times New Roman" w:cs="Times New Roman"/>
+        </w:rPr>
+        <w:t>- Linux based </w:t>
+      </w:r>
+    </w:p>
+    <w:p>
+      <w:pPr>
+        <w:numPr>
+          <w:ilvl w:val="1"/>
+          <w:numId w:val="25"/>
+        </w:numPr>
+        <w:rPr>
+          <w:rFonts w:ascii="Times New Roman" w:hAnsi="Times New Roman" w:cs="Times New Roman"/>
+        </w:rPr>
+      </w:pPr>
+      <w:r>
+        <w:rPr>
+          <w:rFonts w:ascii="Times New Roman" w:hAnsi="Times New Roman" w:cs="Times New Roman"/>
+        </w:rPr>
+        <w:t>Why?</w:t>
+      </w:r>
+    </w:p>
+    <w:p>
+      <w:pPr>
+        <w:numPr>
+          <w:ilvl w:val="2"/>
+          <w:numId w:val="26"/>
+        </w:numPr>
+        <w:rPr>
+          <w:rFonts w:ascii="Times New Roman" w:hAnsi="Times New Roman" w:cs="Times New Roman"/>
+        </w:rPr>
+      </w:pPr>
+      <w:r>
+        <w:rPr>
+          <w:rFonts w:ascii="Times New Roman" w:hAnsi="Times New Roman" w:cs="Times New Roman"/>
+        </w:rPr>
+        <w:t xml:space="preserve">Many honeypots (especially large ones like </w:t>
+      </w:r>
+      <w:proofErr w:type="spellStart"/>
+      <w:r>
+        <w:rPr>
+          <w:rFonts w:ascii="Times New Roman" w:hAnsi="Times New Roman" w:cs="Times New Roman"/>
+        </w:rPr>
+        <w:t>IoTPOT</w:t>
+      </w:r>
+      <w:proofErr w:type="spellEnd"/>
+      <w:r>
+        <w:rPr>
+          <w:rFonts w:ascii="Times New Roman" w:hAnsi="Times New Roman" w:cs="Times New Roman"/>
+        </w:rPr>
+        <w:t xml:space="preserve">) attract a lot of Telnet-based bot </w:t>
+      </w:r>
+      <w:r>
+        <w:rPr>
+          <w:rFonts w:ascii="Times New Roman" w:hAnsi="Times New Roman" w:cs="Times New Roman"/>
+        </w:rPr>
+        <w:t>behaviour;</w:t>
+      </w:r>
+      <w:r>
+        <w:rPr>
+          <w:rFonts w:ascii="Times New Roman" w:hAnsi="Times New Roman" w:cs="Times New Roman"/>
+        </w:rPr>
+        <w:t xml:space="preserve"> however a large number of honeypots lack containment to avoid real-world harm. They detect and act, but don’t contain. </w:t>
+      </w:r>
+      <w:hyperlink r:id="rId5" w:history="1">
+        <w:r>
+          <w:rPr>
+            <w:rStyle w:val="Hyperlink"/>
+            <w:rFonts w:ascii="Times New Roman" w:hAnsi="Times New Roman" w:cs="Times New Roman"/>
+          </w:rPr>
+          <w:t>link</w:t>
+        </w:r>
+      </w:hyperlink>
+    </w:p>
+    <w:p>
+      <w:pPr>
+        <w:numPr>
+          <w:ilvl w:val="2"/>
+          <w:numId w:val="27"/>
+        </w:numPr>
+        <w:rPr>
+          <w:rFonts w:ascii="Times New Roman" w:hAnsi="Times New Roman" w:cs="Times New Roman"/>
+        </w:rPr>
+      </w:pPr>
+      <w:r>
+        <w:rPr>
+          <w:rFonts w:ascii="Times New Roman" w:hAnsi="Times New Roman" w:cs="Times New Roman"/>
+        </w:rPr>
+        <w:t xml:space="preserve">Recent work on cloud deployed honeypots, providing extra layer of security when paired with segmentation </w:t>
+      </w:r>
+      <w:hyperlink r:id="rId6" w:history="1">
+        <w:r>
+          <w:rPr>
+            <w:rStyle w:val="Hyperlink"/>
+            <w:rFonts w:ascii="Times New Roman" w:hAnsi="Times New Roman" w:cs="Times New Roman"/>
+          </w:rPr>
+          <w:t>link</w:t>
+        </w:r>
+      </w:hyperlink>
+    </w:p>
+    <w:p>
+      <w:pPr>
+        <w:numPr>
+          <w:ilvl w:val="2"/>
+          <w:numId w:val="28"/>
+        </w:numPr>
+        <w:rPr>
+          <w:rFonts w:ascii="Times New Roman" w:hAnsi="Times New Roman" w:cs="Times New Roman"/>
+        </w:rPr>
+      </w:pPr>
+      <w:r>
+        <w:rPr>
+          <w:rFonts w:ascii="Times New Roman" w:hAnsi="Times New Roman" w:cs="Times New Roman"/>
+        </w:rPr>
+        <w:t>Many existing honeypots in modern IDS’ require ‘malware escape’ and segmentation. They highlight strategies, but don’t provide implementations</w:t>
+      </w:r>
+    </w:p>
+    <w:p>
+      <w:pPr>
+        <w:numPr>
+          <w:ilvl w:val="1"/>
+          <w:numId w:val="29"/>
+        </w:numPr>
+        <w:rPr>
+          <w:rFonts w:ascii="Times New Roman" w:hAnsi="Times New Roman" w:cs="Times New Roman"/>
+        </w:rPr>
+      </w:pPr>
+      <w:r>
+        <w:rPr>
+          <w:rFonts w:ascii="Times New Roman" w:hAnsi="Times New Roman" w:cs="Times New Roman"/>
+        </w:rPr>
+        <w:t>Methods:</w:t>
+      </w:r>
+    </w:p>
+    <w:p>
+      <w:pPr>
+        <w:numPr>
+          <w:ilvl w:val="2"/>
+          <w:numId w:val="30"/>
+        </w:numPr>
+        <w:rPr>
+          <w:rFonts w:ascii="Times New Roman" w:hAnsi="Times New Roman" w:cs="Times New Roman"/>
+        </w:rPr>
+      </w:pPr>
+      <w:r>
+        <w:rPr>
+          <w:rFonts w:ascii="Times New Roman" w:hAnsi="Times New Roman" w:cs="Times New Roman"/>
+        </w:rPr>
+        <w:t>Contained honeypot: Inside string Linux based isolation (strict seccomp/</w:t>
+      </w:r>
+      <w:proofErr w:type="spellStart"/>
+      <w:r>
+        <w:rPr>
+          <w:rFonts w:ascii="Times New Roman" w:hAnsi="Times New Roman" w:cs="Times New Roman"/>
+        </w:rPr>
+        <w:t>AppArmor</w:t>
+      </w:r>
+      <w:proofErr w:type="spellEnd"/>
+      <w:r>
+        <w:rPr>
+          <w:rFonts w:ascii="Times New Roman" w:hAnsi="Times New Roman" w:cs="Times New Roman"/>
+        </w:rPr>
+        <w:t xml:space="preserve"> + </w:t>
+      </w:r>
+      <w:proofErr w:type="spellStart"/>
+      <w:r>
+        <w:rPr>
+          <w:rFonts w:ascii="Times New Roman" w:hAnsi="Times New Roman" w:cs="Times New Roman"/>
+        </w:rPr>
+        <w:t>Firejail</w:t>
+      </w:r>
+      <w:proofErr w:type="spellEnd"/>
+      <w:r>
+        <w:rPr>
+          <w:rFonts w:ascii="Times New Roman" w:hAnsi="Times New Roman" w:cs="Times New Roman"/>
+        </w:rPr>
+        <w:t xml:space="preserve"> or dedicated VMs + segmented virtual network and strict egress firewalling)</w:t>
+      </w:r>
+    </w:p>
+    <w:p>
+      <w:pPr>
+        <w:numPr>
+          <w:ilvl w:val="2"/>
+          <w:numId w:val="31"/>
+        </w:numPr>
+        <w:rPr>
+          <w:rFonts w:ascii="Times New Roman" w:hAnsi="Times New Roman" w:cs="Times New Roman"/>
+        </w:rPr>
+      </w:pPr>
+      <w:r>
+        <w:rPr>
+          <w:rFonts w:ascii="Times New Roman" w:hAnsi="Times New Roman" w:cs="Times New Roman"/>
+        </w:rPr>
+        <w:t>Vanilla: Same honeypot but different device profile</w:t>
+      </w:r>
+    </w:p>
+    <w:p>
+      <w:pPr>
+        <w:numPr>
+          <w:ilvl w:val="2"/>
+          <w:numId w:val="32"/>
+        </w:numPr>
+        <w:rPr>
+          <w:rFonts w:ascii="Times New Roman" w:hAnsi="Times New Roman" w:cs="Times New Roman"/>
+        </w:rPr>
+      </w:pPr>
+      <w:r>
+        <w:rPr>
+          <w:rFonts w:ascii="Times New Roman" w:hAnsi="Times New Roman" w:cs="Times New Roman"/>
+        </w:rPr>
+        <w:t>Run active tests, deploy both privately and publicly</w:t>
+      </w:r>
+    </w:p>
+    <w:p>
+      <w:pPr>
+        <w:numPr>
+          <w:ilvl w:val="1"/>
+          <w:numId w:val="33"/>
+        </w:numPr>
+        <w:rPr>
+          <w:rFonts w:ascii="Times New Roman" w:hAnsi="Times New Roman" w:cs="Times New Roman"/>
+        </w:rPr>
+      </w:pPr>
+      <w:r>
+        <w:rPr>
+          <w:rFonts w:ascii="Times New Roman" w:hAnsi="Times New Roman" w:cs="Times New Roman"/>
+        </w:rPr>
+        <w:t xml:space="preserve">Tools: Docker, </w:t>
+      </w:r>
+      <w:proofErr w:type="spellStart"/>
+      <w:r>
+        <w:rPr>
+          <w:rFonts w:ascii="Times New Roman" w:hAnsi="Times New Roman" w:cs="Times New Roman"/>
+        </w:rPr>
+        <w:t>FireJail</w:t>
+      </w:r>
+      <w:proofErr w:type="spellEnd"/>
+      <w:r>
+        <w:rPr>
+          <w:rFonts w:ascii="Times New Roman" w:hAnsi="Times New Roman" w:cs="Times New Roman"/>
+        </w:rPr>
+        <w:t xml:space="preserve">, QEMU/KVM VMs, </w:t>
+      </w:r>
+      <w:proofErr w:type="spellStart"/>
+      <w:r>
+        <w:rPr>
+          <w:rFonts w:ascii="Times New Roman" w:hAnsi="Times New Roman" w:cs="Times New Roman"/>
+        </w:rPr>
+        <w:t>nftables</w:t>
+      </w:r>
+      <w:proofErr w:type="spellEnd"/>
+      <w:r>
+        <w:rPr>
+          <w:rFonts w:ascii="Times New Roman" w:hAnsi="Times New Roman" w:cs="Times New Roman"/>
+        </w:rPr>
+        <w:t>)</w:t>
+      </w:r>
+    </w:p>
+    <w:p>
+      <w:pPr>
+        <w:numPr>
+          <w:ilvl w:val="1"/>
+          <w:numId w:val="34"/>
+        </w:numPr>
+        <w:rPr>
+          <w:rFonts w:ascii="Times New Roman" w:hAnsi="Times New Roman" w:cs="Times New Roman"/>
+        </w:rPr>
+      </w:pPr>
+      <w:proofErr w:type="spellStart"/>
+      <w:r>
+        <w:rPr>
+          <w:rFonts w:ascii="Times New Roman" w:hAnsi="Times New Roman" w:cs="Times New Roman"/>
+        </w:rPr>
+        <w:t>Crowrie</w:t>
+      </w:r>
+      <w:proofErr w:type="spellEnd"/>
+      <w:r>
+        <w:rPr>
+          <w:rFonts w:ascii="Times New Roman" w:hAnsi="Times New Roman" w:cs="Times New Roman"/>
+        </w:rPr>
+        <w:t xml:space="preserve"> for the Honeypot</w:t>
+      </w:r>
+    </w:p>
+    <w:p>
+      <w:pPr>
+        <w:rPr>
+          <w:rFonts w:ascii="Times New Roman" w:hAnsi="Times New Roman" w:cs="Times New Roman"/>
+        </w:rPr>
+      </w:pPr>
+    </w:p>
+    <w:p>
+      <w:pPr>
+        <w:rPr>
+          <w:rFonts w:ascii="Times New Roman" w:hAnsi="Times New Roman" w:cs="Times New Roman"/>
+        </w:rPr>
+      </w:pPr>
+    </w:p>
+    <w:p>
+      <w:pPr>
+        <w:rPr>
+          <w:rFonts w:ascii="Times New Roman" w:hAnsi="Times New Roman" w:cs="Times New Roman"/>
+        </w:rPr>
+      </w:pPr>
+    </w:p>
+    <w:p>
+      <w:pPr>
+        <w:rPr>
+          <w:rFonts w:ascii="Times New Roman" w:hAnsi="Times New Roman" w:cs="Times New Roman"/>
+        </w:rPr>
+      </w:pPr>
+    </w:p>
+    <w:p>
+      <w:pPr>
+        <w:pStyle w:val="ListParagraph"/>
+        <w:numPr>
+          <w:ilvl w:val="0"/>
+          <w:numId w:val="35"/>
+        </w:numPr>
+        <w:rPr>
+          <w:rFonts w:ascii="Times New Roman" w:hAnsi="Times New Roman" w:cs="Times New Roman"/>
+        </w:rPr>
+      </w:pPr>
+      <w:r>
+        <w:rPr>
+          <w:rFonts w:ascii="Times New Roman" w:hAnsi="Times New Roman" w:cs="Times New Roman"/>
+        </w:rPr>
+        <w:lastRenderedPageBreak/>
+        <w:t xml:space="preserve">Vanilla honeypot: Low-interaction honeypot deployed on the virtual network (inside VM) segment with no container </w:t>
+      </w:r>
+    </w:p>
+    <w:p>
+      <w:pPr>
+        <w:pStyle w:val="ListParagraph"/>
+        <w:numPr>
+          <w:ilvl w:val="1"/>
+          <w:numId w:val="35"/>
+        </w:numPr>
+        <w:rPr>
+          <w:rFonts w:ascii="Times New Roman" w:hAnsi="Times New Roman" w:cs="Times New Roman"/>
+        </w:rPr>
+      </w:pPr>
+      <w:r>
+        <w:rPr>
+          <w:rFonts w:ascii="Times New Roman" w:hAnsi="Times New Roman" w:cs="Times New Roman"/>
+        </w:rPr>
+        <w:t xml:space="preserve">Used to mimic an IoT device to capture attackers </w:t>
+      </w:r>
+      <w:hyperlink r:id="rId7" w:history="1">
+        <w:r>
+          <w:rPr>
+            <w:rStyle w:val="Hyperlink"/>
+            <w:rFonts w:ascii="Times New Roman" w:hAnsi="Times New Roman" w:cs="Times New Roman"/>
+          </w:rPr>
+          <w:t>What is a honeypot? How honeypots help security</w:t>
+        </w:r>
+      </w:hyperlink>
+    </w:p>
+    <w:p>
+      <w:pPr>
+        <w:pStyle w:val="ListParagraph"/>
+        <w:numPr>
+          <w:ilvl w:val="0"/>
+          <w:numId w:val="35"/>
+        </w:numPr>
+        <w:rPr>
+          <w:rFonts w:ascii="Times New Roman" w:hAnsi="Times New Roman" w:cs="Times New Roman"/>
+        </w:rPr>
+      </w:pPr>
+      <w:r>
+        <w:rPr>
+          <w:rFonts w:ascii="Times New Roman" w:hAnsi="Times New Roman" w:cs="Times New Roman"/>
+        </w:rPr>
+        <w:t>Sandboxed honeypot: Identical to a vanilla honeypot, but rather deployed inside a container for high-interaction</w:t>
+      </w:r>
+    </w:p>
+    <w:p>
+      <w:pPr>
+        <w:pStyle w:val="ListParagraph"/>
+        <w:numPr>
+          <w:ilvl w:val="1"/>
+          <w:numId w:val="35"/>
+        </w:numPr>
+        <w:rPr>
+          <w:rFonts w:ascii="Times New Roman" w:hAnsi="Times New Roman" w:cs="Times New Roman"/>
+        </w:rPr>
+      </w:pPr>
+      <w:r>
+        <w:rPr>
+          <w:rFonts w:ascii="Times New Roman" w:hAnsi="Times New Roman" w:cs="Times New Roman"/>
+        </w:rPr>
+        <w:t xml:space="preserve">Used to thoroughly and safely analyse malicious risks </w:t>
+      </w:r>
+    </w:p>
+    <w:p>
+      <w:pPr>
+        <w:rPr>
+          <w:rFonts w:ascii="Times New Roman" w:hAnsi="Times New Roman" w:cs="Times New Roman"/>
+        </w:rPr>
+      </w:pPr>
+    </w:p>
+    <w:p>
+      <w:pPr>
+        <w:rPr>
+          <w:rFonts w:ascii="Times New Roman" w:hAnsi="Times New Roman" w:cs="Times New Roman"/>
+        </w:rPr>
+      </w:pPr>
+      <w:r>
+        <w:rPr>
+          <w:rFonts w:ascii="Times New Roman" w:hAnsi="Times New Roman" w:cs="Times New Roman"/>
+        </w:rPr>
+        <w:t>Problem:</w:t>
+      </w:r>
+    </w:p>
+    <w:p>
+      <w:pPr>
+        <w:rPr>
+          <w:rFonts w:ascii="Times New Roman" w:hAnsi="Times New Roman" w:cs="Times New Roman"/>
+        </w:rPr>
+      </w:pPr>
+      <w:r>
+        <w:rPr>
+          <w:rFonts w:ascii="Times New Roman" w:hAnsi="Times New Roman" w:cs="Times New Roman"/>
+        </w:rPr>
+        <w:t>Low interaction vanilla honeypots</w:t>
+      </w:r>
+      <w:r>
+        <w:rPr>
+          <w:rFonts w:ascii="Times New Roman" w:hAnsi="Times New Roman" w:cs="Times New Roman"/>
+        </w:rPr>
+        <w:t xml:space="preserve"> may be considered weak in nature due to only simulating basic IoT devices, with zero in-depth analysis measures – in essence, weak simulation.</w:t>
+      </w:r>
+    </w:p>
+    <w:p>
+      <w:pPr>
+        <w:rPr>
+          <w:rFonts w:ascii="Times New Roman" w:hAnsi="Times New Roman" w:cs="Times New Roman"/>
+        </w:rPr>
+      </w:pPr>
+      <w:r>
+        <w:rPr>
+          <w:rFonts w:ascii="Times New Roman" w:hAnsi="Times New Roman" w:cs="Times New Roman"/>
+        </w:rPr>
+        <w:t xml:space="preserve">On the contrast, high-interaction honeypots (within a sandboxed environment) provide much greater security by creating an isolated environment for malicious attacks </w:t>
+      </w:r>
+      <w:hyperlink r:id="rId8" w:history="1">
+        <w:r>
+          <w:rPr>
+            <w:rStyle w:val="Hyperlink"/>
+            <w:rFonts w:ascii="Times New Roman" w:hAnsi="Times New Roman" w:cs="Times New Roman"/>
+          </w:rPr>
+          <w:t>honeypot vs sandbox</w:t>
+        </w:r>
+      </w:hyperlink>
+      <w:r>
+        <w:rPr>
+          <w:rFonts w:ascii="Times New Roman" w:hAnsi="Times New Roman" w:cs="Times New Roman"/>
+        </w:rPr>
+        <w:t xml:space="preserve"> where such are able to be evaluated and thoroughly processed. It permits for OS resources to be monitored.</w:t>
+      </w:r>
+    </w:p>
+    <w:p>
+      <w:pPr>
+        <w:rPr>
+          <w:rFonts w:ascii="Times New Roman" w:hAnsi="Times New Roman" w:cs="Times New Roman"/>
+        </w:rPr>
+      </w:pPr>
+      <w:r>
+        <w:rPr>
+          <w:rFonts w:ascii="Times New Roman" w:hAnsi="Times New Roman" w:cs="Times New Roman"/>
+        </w:rPr>
+        <w:t xml:space="preserve">The purpose of comparing is to evaluate how vanilla honeypots do not have any overhead and aren’t as undetectable by attackers. </w:t>
       </w:r>
     </w:p>
     <w:sectPr>
@@ -36,6 +696,678 @@
     </w:sectPr>
   </w:body>
 </w:document>
+</file>
+
+<file path=word/numbering.xml><?xml version="1.0" encoding="utf-8"?>
+<w:numbering xmlns:wpc="http://schemas.microsoft.com/office/word/2010/wordprocessingCanvas" xmlns:cx="http://schemas.microsoft.com/office/drawing/2014/chartex" xmlns:cx1="http://schemas.microsoft.com/office/drawing/2015/9/8/chartex" xmlns:cx2="http://schemas.microsoft.com/office/drawing/2015/10/21/chartex" xmlns:cx3="http://schemas.microsoft.com/office/drawing/2016/5/9/chartex" xmlns:cx4="http://schemas.microsoft.com/office/drawing/2016/5/10/chartex" xmlns:cx5="http://schemas.microsoft.com/office/drawing/2016/5/11/chartex" xmlns:cx6="http://schemas.microsoft.com/office/drawing/2016/5/12/chartex" xmlns:cx7="http://schemas.microsoft.com/office/drawing/2016/5/13/chartex" xmlns:cx8="http://schemas.microsoft.com/office/drawing/2016/5/14/chartex" xmlns:mc="http://schemas.openxmlformats.org/markup-compatibility/2006" xmlns:aink="http://schemas.microsoft.com/office/drawing/2016/ink" xmlns:am3d="http://schemas.microsoft.com/office/drawing/2017/model3d" xmlns:o="urn:schemas-microsoft-com:office:office" xmlns:oel="http://schemas.microsoft.com/office/2019/extlst" xmlns:r="http://schemas.openxmlformats.org/officeDocument/2006/relationships" xmlns:m="http://schemas.openxmlformats.org/officeDocument/2006/math" xmlns:v="urn:schemas-microsoft-com:vml" xmlns:wp14="http://schemas.microsoft.com/office/word/2010/wordprocessingDrawing" xmlns:wp="http://schemas.openxmlformats.org/drawingml/2006/wordprocessingDrawing" xmlns:w10="urn:schemas-microsoft-com:office:word" xmlns:w="http://schemas.openxmlformats.org/wordprocessingml/2006/main" xmlns:w14="http://schemas.microsoft.com/office/word/2010/wordml" xmlns:w15="http://schemas.microsoft.com/office/word/2012/wordml" xmlns:w16cex="http://schemas.microsoft.com/office/word/2018/wordml/cex" xmlns:w16cid="http://schemas.microsoft.com/office/word/2016/wordml/cid" xmlns:w16="http://schemas.microsoft.com/office/word/2018/wordml" xmlns:w16du="http://schemas.microsoft.com/office/word/2023/wordml/word16du" xmlns:w16sdtdh="http://schemas.microsoft.com/office/word/2020/wordml/sdtdatahash" xmlns:w16sdtfl="http://schemas.microsoft.com/office/word/2024/wordml/sdtformatlock" xmlns:w16se="http://schemas.microsoft.com/office/word/2015/wordml/symex" xmlns:wpg="http://schemas.microsoft.com/office/word/2010/wordprocessingGroup" xmlns:wpi="http://schemas.microsoft.com/office/word/2010/wordprocessingInk" xmlns:wne="http://schemas.microsoft.com/office/word/2006/wordml" xmlns:wps="http://schemas.microsoft.com/office/word/2010/wordprocessingShape" mc:Ignorable="w14 w15 w16se w16cid w16 w16cex w16sdtdh w16sdtfl w16du wp14">
+  <w:abstractNum w:abstractNumId="0" w15:restartNumberingAfterBreak="0">
+    <w:nsid w:val="1F232A15"/>
+    <w:multiLevelType w:val="hybridMultilevel"/>
+    <w:tmpl w:val="A5C062C6"/>
+    <w:lvl w:ilvl="0" w:tplc="A19A441E">
+      <w:numFmt w:val="bullet"/>
+      <w:lvlText w:val=""/>
+      <w:lvlJc w:val="left"/>
+      <w:pPr>
+        <w:ind w:left="720" w:hanging="360"/>
+      </w:pPr>
+      <w:rPr>
+        <w:rFonts w:ascii="Symbol" w:eastAsiaTheme="minorHAnsi" w:hAnsi="Symbol" w:cs="Times New Roman" w:hint="default"/>
+      </w:rPr>
+    </w:lvl>
+    <w:lvl w:ilvl="1" w:tplc="08090003">
+      <w:start w:val="1"/>
+      <w:numFmt w:val="bullet"/>
+      <w:lvlText w:val="o"/>
+      <w:lvlJc w:val="left"/>
+      <w:pPr>
+        <w:ind w:left="1440" w:hanging="360"/>
+      </w:pPr>
+      <w:rPr>
+        <w:rFonts w:ascii="Courier New" w:hAnsi="Courier New" w:cs="Courier New" w:hint="default"/>
+      </w:rPr>
+    </w:lvl>
+    <w:lvl w:ilvl="2" w:tplc="08090005" w:tentative="1">
+      <w:start w:val="1"/>
+      <w:numFmt w:val="bullet"/>
+      <w:lvlText w:val=""/>
+      <w:lvlJc w:val="left"/>
+      <w:pPr>
+        <w:ind w:left="2160" w:hanging="360"/>
+      </w:pPr>
+      <w:rPr>
+        <w:rFonts w:ascii="Wingdings" w:hAnsi="Wingdings" w:hint="default"/>
+      </w:rPr>
+    </w:lvl>
+    <w:lvl w:ilvl="3" w:tplc="08090001" w:tentative="1">
+      <w:start w:val="1"/>
+      <w:numFmt w:val="bullet"/>
+      <w:lvlText w:val=""/>
+      <w:lvlJc w:val="left"/>
+      <w:pPr>
+        <w:ind w:left="2880" w:hanging="360"/>
+      </w:pPr>
+      <w:rPr>
+        <w:rFonts w:ascii="Symbol" w:hAnsi="Symbol" w:hint="default"/>
+      </w:rPr>
+    </w:lvl>
+    <w:lvl w:ilvl="4" w:tplc="08090003" w:tentative="1">
+      <w:start w:val="1"/>
+      <w:numFmt w:val="bullet"/>
+      <w:lvlText w:val="o"/>
+      <w:lvlJc w:val="left"/>
+      <w:pPr>
+        <w:ind w:left="3600" w:hanging="360"/>
+      </w:pPr>
+      <w:rPr>
+        <w:rFonts w:ascii="Courier New" w:hAnsi="Courier New" w:cs="Courier New" w:hint="default"/>
+      </w:rPr>
+    </w:lvl>
+    <w:lvl w:ilvl="5" w:tplc="08090005" w:tentative="1">
+      <w:start w:val="1"/>
+      <w:numFmt w:val="bullet"/>
+      <w:lvlText w:val=""/>
+      <w:lvlJc w:val="left"/>
+      <w:pPr>
+        <w:ind w:left="4320" w:hanging="360"/>
+      </w:pPr>
+      <w:rPr>
+        <w:rFonts w:ascii="Wingdings" w:hAnsi="Wingdings" w:hint="default"/>
+      </w:rPr>
+    </w:lvl>
+    <w:lvl w:ilvl="6" w:tplc="08090001" w:tentative="1">
+      <w:start w:val="1"/>
+      <w:numFmt w:val="bullet"/>
+      <w:lvlText w:val=""/>
+      <w:lvlJc w:val="left"/>
+      <w:pPr>
+        <w:ind w:left="5040" w:hanging="360"/>
+      </w:pPr>
+      <w:rPr>
+        <w:rFonts w:ascii="Symbol" w:hAnsi="Symbol" w:hint="default"/>
+      </w:rPr>
+    </w:lvl>
+    <w:lvl w:ilvl="7" w:tplc="08090003" w:tentative="1">
+      <w:start w:val="1"/>
+      <w:numFmt w:val="bullet"/>
+      <w:lvlText w:val="o"/>
+      <w:lvlJc w:val="left"/>
+      <w:pPr>
+        <w:ind w:left="5760" w:hanging="360"/>
+      </w:pPr>
+      <w:rPr>
+        <w:rFonts w:ascii="Courier New" w:hAnsi="Courier New" w:cs="Courier New" w:hint="default"/>
+      </w:rPr>
+    </w:lvl>
+    <w:lvl w:ilvl="8" w:tplc="08090005" w:tentative="1">
+      <w:start w:val="1"/>
+      <w:numFmt w:val="bullet"/>
+      <w:lvlText w:val=""/>
+      <w:lvlJc w:val="left"/>
+      <w:pPr>
+        <w:ind w:left="6480" w:hanging="360"/>
+      </w:pPr>
+      <w:rPr>
+        <w:rFonts w:ascii="Wingdings" w:hAnsi="Wingdings" w:hint="default"/>
+      </w:rPr>
+    </w:lvl>
+  </w:abstractNum>
+  <w:abstractNum w:abstractNumId="1" w15:restartNumberingAfterBreak="0">
+    <w:nsid w:val="342E0B46"/>
+    <w:multiLevelType w:val="multilevel"/>
+    <w:tmpl w:val="53ECFB2C"/>
+    <w:lvl w:ilvl="0">
+      <w:start w:val="1"/>
+      <w:numFmt w:val="decimal"/>
+      <w:lvlText w:val="%1."/>
+      <w:lvlJc w:val="left"/>
+      <w:pPr>
+        <w:tabs>
+          <w:tab w:val="num" w:pos="720"/>
+        </w:tabs>
+        <w:ind w:left="720" w:hanging="360"/>
+      </w:pPr>
+    </w:lvl>
+    <w:lvl w:ilvl="1">
+      <w:start w:val="1"/>
+      <w:numFmt w:val="decimal"/>
+      <w:lvlText w:val="%2."/>
+      <w:lvlJc w:val="left"/>
+      <w:pPr>
+        <w:tabs>
+          <w:tab w:val="num" w:pos="1440"/>
+        </w:tabs>
+        <w:ind w:left="1440" w:hanging="360"/>
+      </w:pPr>
+    </w:lvl>
+    <w:lvl w:ilvl="2">
+      <w:start w:val="1"/>
+      <w:numFmt w:val="decimal"/>
+      <w:lvlText w:val="%3."/>
+      <w:lvlJc w:val="left"/>
+      <w:pPr>
+        <w:tabs>
+          <w:tab w:val="num" w:pos="2160"/>
+        </w:tabs>
+        <w:ind w:left="2160" w:hanging="360"/>
+      </w:pPr>
+    </w:lvl>
+    <w:lvl w:ilvl="3" w:tentative="1">
+      <w:start w:val="1"/>
+      <w:numFmt w:val="decimal"/>
+      <w:lvlText w:val="%4."/>
+      <w:lvlJc w:val="left"/>
+      <w:pPr>
+        <w:tabs>
+          <w:tab w:val="num" w:pos="2880"/>
+        </w:tabs>
+        <w:ind w:left="2880" w:hanging="360"/>
+      </w:pPr>
+    </w:lvl>
+    <w:lvl w:ilvl="4" w:tentative="1">
+      <w:start w:val="1"/>
+      <w:numFmt w:val="decimal"/>
+      <w:lvlText w:val="%5."/>
+      <w:lvlJc w:val="left"/>
+      <w:pPr>
+        <w:tabs>
+          <w:tab w:val="num" w:pos="3600"/>
+        </w:tabs>
+        <w:ind w:left="3600" w:hanging="360"/>
+      </w:pPr>
+    </w:lvl>
+    <w:lvl w:ilvl="5" w:tentative="1">
+      <w:start w:val="1"/>
+      <w:numFmt w:val="decimal"/>
+      <w:lvlText w:val="%6."/>
+      <w:lvlJc w:val="left"/>
+      <w:pPr>
+        <w:tabs>
+          <w:tab w:val="num" w:pos="4320"/>
+        </w:tabs>
+        <w:ind w:left="4320" w:hanging="360"/>
+      </w:pPr>
+    </w:lvl>
+    <w:lvl w:ilvl="6" w:tentative="1">
+      <w:start w:val="1"/>
+      <w:numFmt w:val="decimal"/>
+      <w:lvlText w:val="%7."/>
+      <w:lvlJc w:val="left"/>
+      <w:pPr>
+        <w:tabs>
+          <w:tab w:val="num" w:pos="5040"/>
+        </w:tabs>
+        <w:ind w:left="5040" w:hanging="360"/>
+      </w:pPr>
+    </w:lvl>
+    <w:lvl w:ilvl="7" w:tentative="1">
+      <w:start w:val="1"/>
+      <w:numFmt w:val="decimal"/>
+      <w:lvlText w:val="%8."/>
+      <w:lvlJc w:val="left"/>
+      <w:pPr>
+        <w:tabs>
+          <w:tab w:val="num" w:pos="5760"/>
+        </w:tabs>
+        <w:ind w:left="5760" w:hanging="360"/>
+      </w:pPr>
+    </w:lvl>
+    <w:lvl w:ilvl="8" w:tentative="1">
+      <w:start w:val="1"/>
+      <w:numFmt w:val="decimal"/>
+      <w:lvlText w:val="%9."/>
+      <w:lvlJc w:val="left"/>
+      <w:pPr>
+        <w:tabs>
+          <w:tab w:val="num" w:pos="6480"/>
+        </w:tabs>
+        <w:ind w:left="6480" w:hanging="360"/>
+      </w:pPr>
+    </w:lvl>
+  </w:abstractNum>
+  <w:abstractNum w:abstractNumId="2" w15:restartNumberingAfterBreak="0">
+    <w:nsid w:val="5D4E5290"/>
+    <w:multiLevelType w:val="multilevel"/>
+    <w:tmpl w:val="64C2C354"/>
+    <w:lvl w:ilvl="0">
+      <w:start w:val="1"/>
+      <w:numFmt w:val="decimal"/>
+      <w:lvlText w:val="%1."/>
+      <w:lvlJc w:val="left"/>
+      <w:pPr>
+        <w:tabs>
+          <w:tab w:val="num" w:pos="720"/>
+        </w:tabs>
+        <w:ind w:left="720" w:hanging="360"/>
+      </w:pPr>
+    </w:lvl>
+    <w:lvl w:ilvl="1">
+      <w:start w:val="1"/>
+      <w:numFmt w:val="decimal"/>
+      <w:lvlText w:val="%2."/>
+      <w:lvlJc w:val="left"/>
+      <w:pPr>
+        <w:tabs>
+          <w:tab w:val="num" w:pos="1440"/>
+        </w:tabs>
+        <w:ind w:left="1440" w:hanging="360"/>
+      </w:pPr>
+    </w:lvl>
+    <w:lvl w:ilvl="2">
+      <w:start w:val="1"/>
+      <w:numFmt w:val="decimal"/>
+      <w:lvlText w:val="%3."/>
+      <w:lvlJc w:val="left"/>
+      <w:pPr>
+        <w:tabs>
+          <w:tab w:val="num" w:pos="2160"/>
+        </w:tabs>
+        <w:ind w:left="2160" w:hanging="360"/>
+      </w:pPr>
+    </w:lvl>
+    <w:lvl w:ilvl="3" w:tentative="1">
+      <w:start w:val="1"/>
+      <w:numFmt w:val="decimal"/>
+      <w:lvlText w:val="%4."/>
+      <w:lvlJc w:val="left"/>
+      <w:pPr>
+        <w:tabs>
+          <w:tab w:val="num" w:pos="2880"/>
+        </w:tabs>
+        <w:ind w:left="2880" w:hanging="360"/>
+      </w:pPr>
+    </w:lvl>
+    <w:lvl w:ilvl="4" w:tentative="1">
+      <w:start w:val="1"/>
+      <w:numFmt w:val="decimal"/>
+      <w:lvlText w:val="%5."/>
+      <w:lvlJc w:val="left"/>
+      <w:pPr>
+        <w:tabs>
+          <w:tab w:val="num" w:pos="3600"/>
+        </w:tabs>
+        <w:ind w:left="3600" w:hanging="360"/>
+      </w:pPr>
+    </w:lvl>
+    <w:lvl w:ilvl="5" w:tentative="1">
+      <w:start w:val="1"/>
+      <w:numFmt w:val="decimal"/>
+      <w:lvlText w:val="%6."/>
+      <w:lvlJc w:val="left"/>
+      <w:pPr>
+        <w:tabs>
+          <w:tab w:val="num" w:pos="4320"/>
+        </w:tabs>
+        <w:ind w:left="4320" w:hanging="360"/>
+      </w:pPr>
+    </w:lvl>
+    <w:lvl w:ilvl="6" w:tentative="1">
+      <w:start w:val="1"/>
+      <w:numFmt w:val="decimal"/>
+      <w:lvlText w:val="%7."/>
+      <w:lvlJc w:val="left"/>
+      <w:pPr>
+        <w:tabs>
+          <w:tab w:val="num" w:pos="5040"/>
+        </w:tabs>
+        <w:ind w:left="5040" w:hanging="360"/>
+      </w:pPr>
+    </w:lvl>
+    <w:lvl w:ilvl="7" w:tentative="1">
+      <w:start w:val="1"/>
+      <w:numFmt w:val="decimal"/>
+      <w:lvlText w:val="%8."/>
+      <w:lvlJc w:val="left"/>
+      <w:pPr>
+        <w:tabs>
+          <w:tab w:val="num" w:pos="5760"/>
+        </w:tabs>
+        <w:ind w:left="5760" w:hanging="360"/>
+      </w:pPr>
+    </w:lvl>
+    <w:lvl w:ilvl="8" w:tentative="1">
+      <w:start w:val="1"/>
+      <w:numFmt w:val="decimal"/>
+      <w:lvlText w:val="%9."/>
+      <w:lvlJc w:val="left"/>
+      <w:pPr>
+        <w:tabs>
+          <w:tab w:val="num" w:pos="6480"/>
+        </w:tabs>
+        <w:ind w:left="6480" w:hanging="360"/>
+      </w:pPr>
+    </w:lvl>
+  </w:abstractNum>
+  <w:num w:numId="1" w16cid:durableId="1009521390">
+    <w:abstractNumId w:val="1"/>
+  </w:num>
+  <w:num w:numId="2" w16cid:durableId="133528098">
+    <w:abstractNumId w:val="1"/>
+    <w:lvlOverride w:ilvl="1">
+      <w:lvl w:ilvl="1">
+        <w:numFmt w:val="lowerLetter"/>
+        <w:lvlText w:val="%2."/>
+        <w:lvlJc w:val="left"/>
+      </w:lvl>
+    </w:lvlOverride>
+  </w:num>
+  <w:num w:numId="3" w16cid:durableId="212809788">
+    <w:abstractNumId w:val="1"/>
+    <w:lvlOverride w:ilvl="2">
+      <w:lvl w:ilvl="2">
+        <w:numFmt w:val="lowerRoman"/>
+        <w:lvlText w:val="%3."/>
+        <w:lvlJc w:val="right"/>
+      </w:lvl>
+    </w:lvlOverride>
+  </w:num>
+  <w:num w:numId="4" w16cid:durableId="1263030688">
+    <w:abstractNumId w:val="1"/>
+    <w:lvlOverride w:ilvl="2">
+      <w:lvl w:ilvl="2">
+        <w:numFmt w:val="lowerRoman"/>
+        <w:lvlText w:val="%3."/>
+        <w:lvlJc w:val="right"/>
+      </w:lvl>
+    </w:lvlOverride>
+  </w:num>
+  <w:num w:numId="5" w16cid:durableId="1672223922">
+    <w:abstractNumId w:val="1"/>
+    <w:lvlOverride w:ilvl="1">
+      <w:lvl w:ilvl="1">
+        <w:numFmt w:val="lowerLetter"/>
+        <w:lvlText w:val="%2."/>
+        <w:lvlJc w:val="left"/>
+      </w:lvl>
+    </w:lvlOverride>
+  </w:num>
+  <w:num w:numId="6" w16cid:durableId="2108845301">
+    <w:abstractNumId w:val="1"/>
+    <w:lvlOverride w:ilvl="2">
+      <w:lvl w:ilvl="2">
+        <w:numFmt w:val="lowerRoman"/>
+        <w:lvlText w:val="%3."/>
+        <w:lvlJc w:val="right"/>
+      </w:lvl>
+    </w:lvlOverride>
+  </w:num>
+  <w:num w:numId="7" w16cid:durableId="569314219">
+    <w:abstractNumId w:val="1"/>
+    <w:lvlOverride w:ilvl="2">
+      <w:lvl w:ilvl="2">
+        <w:numFmt w:val="lowerRoman"/>
+        <w:lvlText w:val="%3."/>
+        <w:lvlJc w:val="right"/>
+      </w:lvl>
+    </w:lvlOverride>
+  </w:num>
+  <w:num w:numId="8" w16cid:durableId="187180238">
+    <w:abstractNumId w:val="1"/>
+    <w:lvlOverride w:ilvl="1">
+      <w:lvl w:ilvl="1">
+        <w:numFmt w:val="lowerLetter"/>
+        <w:lvlText w:val="%2."/>
+        <w:lvlJc w:val="left"/>
+      </w:lvl>
+    </w:lvlOverride>
+  </w:num>
+  <w:num w:numId="9" w16cid:durableId="991521626">
+    <w:abstractNumId w:val="1"/>
+    <w:lvlOverride w:ilvl="2">
+      <w:lvl w:ilvl="2">
+        <w:numFmt w:val="lowerRoman"/>
+        <w:lvlText w:val="%3."/>
+        <w:lvlJc w:val="right"/>
+      </w:lvl>
+    </w:lvlOverride>
+  </w:num>
+  <w:num w:numId="10" w16cid:durableId="1740513724">
+    <w:abstractNumId w:val="1"/>
+    <w:lvlOverride w:ilvl="2">
+      <w:lvl w:ilvl="2">
+        <w:numFmt w:val="lowerRoman"/>
+        <w:lvlText w:val="%3."/>
+        <w:lvlJc w:val="right"/>
+      </w:lvl>
+    </w:lvlOverride>
+  </w:num>
+  <w:num w:numId="11" w16cid:durableId="1787190744">
+    <w:abstractNumId w:val="1"/>
+    <w:lvlOverride w:ilvl="2">
+      <w:lvl w:ilvl="2">
+        <w:numFmt w:val="lowerRoman"/>
+        <w:lvlText w:val="%3."/>
+        <w:lvlJc w:val="right"/>
+      </w:lvl>
+    </w:lvlOverride>
+  </w:num>
+  <w:num w:numId="12" w16cid:durableId="687100696">
+    <w:abstractNumId w:val="1"/>
+    <w:lvlOverride w:ilvl="1">
+      <w:lvl w:ilvl="1">
+        <w:numFmt w:val="lowerLetter"/>
+        <w:lvlText w:val="%2."/>
+        <w:lvlJc w:val="left"/>
+      </w:lvl>
+    </w:lvlOverride>
+  </w:num>
+  <w:num w:numId="13" w16cid:durableId="1756781270">
+    <w:abstractNumId w:val="1"/>
+    <w:lvlOverride w:ilvl="2">
+      <w:lvl w:ilvl="2">
+        <w:numFmt w:val="lowerRoman"/>
+        <w:lvlText w:val="%3."/>
+        <w:lvlJc w:val="right"/>
+      </w:lvl>
+    </w:lvlOverride>
+  </w:num>
+  <w:num w:numId="14" w16cid:durableId="532957540">
+    <w:abstractNumId w:val="1"/>
+    <w:lvlOverride w:ilvl="2">
+      <w:lvl w:ilvl="2">
+        <w:numFmt w:val="lowerRoman"/>
+        <w:lvlText w:val="%3."/>
+        <w:lvlJc w:val="right"/>
+      </w:lvl>
+    </w:lvlOverride>
+  </w:num>
+  <w:num w:numId="15" w16cid:durableId="1082683153">
+    <w:abstractNumId w:val="1"/>
+    <w:lvlOverride w:ilvl="2">
+      <w:lvl w:ilvl="2">
+        <w:numFmt w:val="lowerRoman"/>
+        <w:lvlText w:val="%3."/>
+        <w:lvlJc w:val="right"/>
+      </w:lvl>
+    </w:lvlOverride>
+  </w:num>
+  <w:num w:numId="16" w16cid:durableId="1917861860">
+    <w:abstractNumId w:val="1"/>
+    <w:lvlOverride w:ilvl="1">
+      <w:lvl w:ilvl="1">
+        <w:numFmt w:val="lowerLetter"/>
+        <w:lvlText w:val="%2."/>
+        <w:lvlJc w:val="left"/>
+      </w:lvl>
+    </w:lvlOverride>
+  </w:num>
+  <w:num w:numId="17" w16cid:durableId="361980951">
+    <w:abstractNumId w:val="1"/>
+    <w:lvlOverride w:ilvl="1">
+      <w:lvl w:ilvl="1">
+        <w:numFmt w:val="lowerLetter"/>
+        <w:lvlText w:val="%2."/>
+        <w:lvlJc w:val="left"/>
+      </w:lvl>
+    </w:lvlOverride>
+  </w:num>
+  <w:num w:numId="18" w16cid:durableId="102499025">
+    <w:abstractNumId w:val="2"/>
+  </w:num>
+  <w:num w:numId="19" w16cid:durableId="1612126225">
+    <w:abstractNumId w:val="2"/>
+    <w:lvlOverride w:ilvl="1">
+      <w:lvl w:ilvl="1">
+        <w:numFmt w:val="lowerLetter"/>
+        <w:lvlText w:val="%2."/>
+        <w:lvlJc w:val="left"/>
+      </w:lvl>
+    </w:lvlOverride>
+  </w:num>
+  <w:num w:numId="20" w16cid:durableId="384448679">
+    <w:abstractNumId w:val="2"/>
+    <w:lvlOverride w:ilvl="2">
+      <w:lvl w:ilvl="2">
+        <w:numFmt w:val="lowerRoman"/>
+        <w:lvlText w:val="%3."/>
+        <w:lvlJc w:val="right"/>
+      </w:lvl>
+    </w:lvlOverride>
+  </w:num>
+  <w:num w:numId="21" w16cid:durableId="954748595">
+    <w:abstractNumId w:val="2"/>
+    <w:lvlOverride w:ilvl="2">
+      <w:lvl w:ilvl="2">
+        <w:numFmt w:val="lowerRoman"/>
+        <w:lvlText w:val="%3."/>
+        <w:lvlJc w:val="right"/>
+      </w:lvl>
+    </w:lvlOverride>
+  </w:num>
+  <w:num w:numId="22" w16cid:durableId="1152067485">
+    <w:abstractNumId w:val="2"/>
+    <w:lvlOverride w:ilvl="1">
+      <w:lvl w:ilvl="1">
+        <w:numFmt w:val="lowerLetter"/>
+        <w:lvlText w:val="%2."/>
+        <w:lvlJc w:val="left"/>
+      </w:lvl>
+    </w:lvlOverride>
+  </w:num>
+  <w:num w:numId="23" w16cid:durableId="833453995">
+    <w:abstractNumId w:val="2"/>
+    <w:lvlOverride w:ilvl="2">
+      <w:lvl w:ilvl="2">
+        <w:numFmt w:val="lowerRoman"/>
+        <w:lvlText w:val="%3."/>
+        <w:lvlJc w:val="right"/>
+      </w:lvl>
+    </w:lvlOverride>
+  </w:num>
+  <w:num w:numId="24" w16cid:durableId="1421634780">
+    <w:abstractNumId w:val="2"/>
+    <w:lvlOverride w:ilvl="2">
+      <w:lvl w:ilvl="2">
+        <w:numFmt w:val="lowerRoman"/>
+        <w:lvlText w:val="%3."/>
+        <w:lvlJc w:val="right"/>
+      </w:lvl>
+    </w:lvlOverride>
+  </w:num>
+  <w:num w:numId="25" w16cid:durableId="1123305669">
+    <w:abstractNumId w:val="2"/>
+    <w:lvlOverride w:ilvl="1">
+      <w:lvl w:ilvl="1">
+        <w:numFmt w:val="lowerLetter"/>
+        <w:lvlText w:val="%2."/>
+        <w:lvlJc w:val="left"/>
+      </w:lvl>
+    </w:lvlOverride>
+  </w:num>
+  <w:num w:numId="26" w16cid:durableId="43066587">
+    <w:abstractNumId w:val="2"/>
+    <w:lvlOverride w:ilvl="2">
+      <w:lvl w:ilvl="2">
+        <w:numFmt w:val="lowerRoman"/>
+        <w:lvlText w:val="%3."/>
+        <w:lvlJc w:val="right"/>
+      </w:lvl>
+    </w:lvlOverride>
+  </w:num>
+  <w:num w:numId="27" w16cid:durableId="710149317">
+    <w:abstractNumId w:val="2"/>
+    <w:lvlOverride w:ilvl="2">
+      <w:lvl w:ilvl="2">
+        <w:numFmt w:val="lowerRoman"/>
+        <w:lvlText w:val="%3."/>
+        <w:lvlJc w:val="right"/>
+      </w:lvl>
+    </w:lvlOverride>
+  </w:num>
+  <w:num w:numId="28" w16cid:durableId="827592036">
+    <w:abstractNumId w:val="2"/>
+    <w:lvlOverride w:ilvl="2">
+      <w:lvl w:ilvl="2">
+        <w:numFmt w:val="lowerRoman"/>
+        <w:lvlText w:val="%3."/>
+        <w:lvlJc w:val="right"/>
+      </w:lvl>
+    </w:lvlOverride>
+  </w:num>
+  <w:num w:numId="29" w16cid:durableId="1663317080">
+    <w:abstractNumId w:val="2"/>
+    <w:lvlOverride w:ilvl="1">
+      <w:lvl w:ilvl="1">
+        <w:numFmt w:val="lowerLetter"/>
+        <w:lvlText w:val="%2."/>
+        <w:lvlJc w:val="left"/>
+      </w:lvl>
+    </w:lvlOverride>
+  </w:num>
+  <w:num w:numId="30" w16cid:durableId="1464422545">
+    <w:abstractNumId w:val="2"/>
+    <w:lvlOverride w:ilvl="2">
+      <w:lvl w:ilvl="2">
+        <w:numFmt w:val="lowerRoman"/>
+        <w:lvlText w:val="%3."/>
+        <w:lvlJc w:val="right"/>
+      </w:lvl>
+    </w:lvlOverride>
+  </w:num>
+  <w:num w:numId="31" w16cid:durableId="721253918">
+    <w:abstractNumId w:val="2"/>
+    <w:lvlOverride w:ilvl="2">
+      <w:lvl w:ilvl="2">
+        <w:numFmt w:val="lowerRoman"/>
+        <w:lvlText w:val="%3."/>
+        <w:lvlJc w:val="right"/>
+      </w:lvl>
+    </w:lvlOverride>
+  </w:num>
+  <w:num w:numId="32" w16cid:durableId="1401903332">
+    <w:abstractNumId w:val="2"/>
+    <w:lvlOverride w:ilvl="2">
+      <w:lvl w:ilvl="2">
+        <w:numFmt w:val="lowerRoman"/>
+        <w:lvlText w:val="%3."/>
+        <w:lvlJc w:val="right"/>
+      </w:lvl>
+    </w:lvlOverride>
+  </w:num>
+  <w:num w:numId="33" w16cid:durableId="497696046">
+    <w:abstractNumId w:val="2"/>
+    <w:lvlOverride w:ilvl="1">
+      <w:lvl w:ilvl="1">
+        <w:numFmt w:val="lowerLetter"/>
+        <w:lvlText w:val="%2."/>
+        <w:lvlJc w:val="left"/>
+      </w:lvl>
+    </w:lvlOverride>
+  </w:num>
+  <w:num w:numId="34" w16cid:durableId="1021777789">
+    <w:abstractNumId w:val="2"/>
+    <w:lvlOverride w:ilvl="1">
+      <w:lvl w:ilvl="1">
+        <w:numFmt w:val="lowerLetter"/>
+        <w:lvlText w:val="%2."/>
+        <w:lvlJc w:val="left"/>
+      </w:lvl>
+    </w:lvlOverride>
+  </w:num>
+  <w:num w:numId="35" w16cid:durableId="1877309319">
+    <w:abstractNumId w:val="0"/>
+  </w:num>
+</w:numbering>
 </file>
 
 <file path=word/styles.xml><?xml version="1.0" encoding="utf-8"?>
@@ -641,7 +1973,6 @@
   <w:style w:type="character" w:default="1" w:styleId="DefaultParagraphFont">
     <w:name w:val="Default Paragraph Font"/>
     <w:uiPriority w:val="1"/>
-    <w:semiHidden/>
     <w:unhideWhenUsed/>
   </w:style>
   <w:style w:type="table" w:default="1" w:styleId="TableNormal">
@@ -953,6 +2284,41 @@
       <w:smallCaps/>
       <w:color w:val="0F4761" w:themeColor="accent1" w:themeShade="BF"/>
       <w:spacing w:val="5"/>
+    </w:rPr>
+  </w:style>
+  <w:style w:type="character" w:styleId="Hyperlink">
+    <w:name w:val="Hyperlink"/>
+    <w:basedOn w:val="DefaultParagraphFont"/>
+    <w:uiPriority w:val="99"/>
+    <w:unhideWhenUsed/>
+    <w:rsid w:val="00E5249E"/>
+    <w:rPr>
+      <w:color w:val="467886" w:themeColor="hyperlink"/>
+      <w:u w:val="single"/>
+    </w:rPr>
+  </w:style>
+  <w:style w:type="character" w:styleId="UnresolvedMention">
+    <w:name w:val="Unresolved Mention"/>
+    <w:basedOn w:val="DefaultParagraphFont"/>
+    <w:uiPriority w:val="99"/>
+    <w:semiHidden/>
+    <w:unhideWhenUsed/>
+    <w:rsid w:val="00E5249E"/>
+    <w:rPr>
+      <w:color w:val="605E5C"/>
+      <w:shd w:val="clear" w:color="auto" w:fill="E1DFDD"/>
+    </w:rPr>
+  </w:style>
+  <w:style w:type="character" w:styleId="FollowedHyperlink">
+    <w:name w:val="FollowedHyperlink"/>
+    <w:basedOn w:val="DefaultParagraphFont"/>
+    <w:uiPriority w:val="99"/>
+    <w:semiHidden/>
+    <w:unhideWhenUsed/>
+    <w:rsid w:val="00A259F0"/>
+    <w:rPr>
+      <w:color w:val="96607D" w:themeColor="followedHyperlink"/>
+      <w:u w:val="single"/>
     </w:rPr>
   </w:style>
 </w:styles>

</xml_diff>

<commit_message>
- Added project steps to research.doxc - Added draft of conceptual diagram
</commit_message>
<xml_diff>
--- a/Research.docx
+++ b/Research.docx
@@ -26,484 +26,601 @@
       <w:pPr>
         <w:rPr>
           <w:rFonts w:ascii="Times New Roman" w:hAnsi="Times New Roman" w:cs="Times New Roman"/>
-          <w:highlight w:val="yellow"/>
-        </w:rPr>
-      </w:pPr>
+        </w:rPr>
+      </w:pPr>
+    </w:p>
+    <w:p>
+      <w:pPr>
+        <w:rPr>
+          <w:rFonts w:ascii="Times New Roman" w:hAnsi="Times New Roman" w:cs="Times New Roman"/>
+        </w:rPr>
+      </w:pPr>
+      <w:r>
+        <w:rPr>
+          <w:rFonts w:ascii="Times New Roman" w:hAnsi="Times New Roman" w:cs="Times New Roman"/>
+        </w:rPr>
+        <w:t>Project outline</w:t>
+      </w:r>
+    </w:p>
+    <w:p>
+      <w:pPr>
+        <w:pStyle w:val="ListParagraph"/>
+        <w:numPr>
+          <w:ilvl w:val="0"/>
+          <w:numId w:val="37"/>
+        </w:numPr>
+        <w:rPr>
+          <w:rFonts w:ascii="Times New Roman" w:hAnsi="Times New Roman" w:cs="Times New Roman"/>
+        </w:rPr>
+      </w:pPr>
+      <w:r>
+        <w:rPr>
+          <w:rFonts w:ascii="Times New Roman" w:hAnsi="Times New Roman" w:cs="Times New Roman"/>
+        </w:rPr>
+        <w:t>Create management space</w:t>
+      </w:r>
+    </w:p>
+    <w:p>
+      <w:pPr>
+        <w:pStyle w:val="ListParagraph"/>
+        <w:numPr>
+          <w:ilvl w:val="1"/>
+          <w:numId w:val="37"/>
+        </w:numPr>
+        <w:rPr>
+          <w:rFonts w:ascii="Times New Roman" w:hAnsi="Times New Roman" w:cs="Times New Roman"/>
+        </w:rPr>
+      </w:pPr>
+      <w:r>
+        <w:rPr>
+          <w:rFonts w:ascii="Times New Roman" w:hAnsi="Times New Roman" w:cs="Times New Roman"/>
+        </w:rPr>
+        <w:t>Kill switch</w:t>
+      </w:r>
+    </w:p>
+    <w:p>
+      <w:pPr>
+        <w:pStyle w:val="ListParagraph"/>
+        <w:numPr>
+          <w:ilvl w:val="2"/>
+          <w:numId w:val="37"/>
+        </w:numPr>
+        <w:rPr>
+          <w:rFonts w:ascii="Times New Roman" w:hAnsi="Times New Roman" w:cs="Times New Roman"/>
+        </w:rPr>
+      </w:pPr>
+      <w:r>
+        <w:rPr>
+          <w:rFonts w:ascii="Times New Roman" w:hAnsi="Times New Roman" w:cs="Times New Roman"/>
+        </w:rPr>
+        <w:t>Using nftables – drop and disable all network access within all virtual machines</w:t>
+      </w:r>
+    </w:p>
+    <w:p>
+      <w:pPr>
+        <w:pStyle w:val="ListParagraph"/>
+        <w:numPr>
+          <w:ilvl w:val="2"/>
+          <w:numId w:val="37"/>
+        </w:numPr>
+        <w:rPr>
+          <w:rFonts w:ascii="Times New Roman" w:hAnsi="Times New Roman" w:cs="Times New Roman"/>
+        </w:rPr>
+      </w:pPr>
+      <w:r>
+        <w:rPr>
+          <w:rFonts w:ascii="Times New Roman" w:hAnsi="Times New Roman" w:cs="Times New Roman"/>
+        </w:rPr>
+        <w:t xml:space="preserve">Create script </w:t>
+      </w:r>
       <w:r>
         <w:rPr>
           <w:rFonts w:ascii="Times New Roman" w:hAnsi="Times New Roman" w:cs="Times New Roman"/>
           <w:b/>
           <w:bCs/>
-          <w:highlight w:val="yellow"/>
-        </w:rPr>
-        <w:t>Question: ‘How effective is isolation at preventing malware from propagation compared against a non-isolated honeypot?’</w:t>
-      </w:r>
-    </w:p>
-    <w:p>
-      <w:pPr>
+        </w:rPr>
+        <w:t>on host computer</w:t>
+      </w:r>
+      <w:r>
+        <w:rPr>
+          <w:rFonts w:ascii="Times New Roman" w:hAnsi="Times New Roman" w:cs="Times New Roman"/>
+        </w:rPr>
+        <w:t xml:space="preserve"> to ensure constant kill-switch access if VM is exposed</w:t>
+      </w:r>
+    </w:p>
+    <w:p>
+      <w:pPr>
+        <w:pStyle w:val="ListParagraph"/>
+        <w:numPr>
+          <w:ilvl w:val="1"/>
+          <w:numId w:val="37"/>
+        </w:numPr>
+        <w:rPr>
+          <w:rFonts w:ascii="Times New Roman" w:hAnsi="Times New Roman" w:cs="Times New Roman"/>
+        </w:rPr>
+      </w:pPr>
+      <w:r>
+        <w:rPr>
+          <w:rFonts w:ascii="Times New Roman" w:hAnsi="Times New Roman" w:cs="Times New Roman"/>
+        </w:rPr>
+        <w:t>Management network</w:t>
+      </w:r>
+    </w:p>
+    <w:p>
+      <w:pPr>
+        <w:pStyle w:val="ListParagraph"/>
+        <w:numPr>
+          <w:ilvl w:val="2"/>
+          <w:numId w:val="37"/>
+        </w:numPr>
+        <w:rPr>
+          <w:rFonts w:ascii="Times New Roman" w:hAnsi="Times New Roman" w:cs="Times New Roman"/>
+        </w:rPr>
+      </w:pPr>
+      <w:r>
+        <w:rPr>
+          <w:rFonts w:ascii="Times New Roman" w:hAnsi="Times New Roman" w:cs="Times New Roman"/>
+        </w:rPr>
+        <w:t>Logical and physical addressing</w:t>
+      </w:r>
+    </w:p>
+    <w:p>
+      <w:pPr>
+        <w:pStyle w:val="ListParagraph"/>
+        <w:numPr>
+          <w:ilvl w:val="2"/>
+          <w:numId w:val="37"/>
+        </w:numPr>
+        <w:rPr>
+          <w:rFonts w:ascii="Times New Roman" w:hAnsi="Times New Roman" w:cs="Times New Roman"/>
+        </w:rPr>
+      </w:pPr>
+      <w:r>
+        <w:rPr>
+          <w:rFonts w:ascii="Times New Roman" w:hAnsi="Times New Roman" w:cs="Times New Roman"/>
+        </w:rPr>
+        <w:t>Utilising VirtualBox snapshot rollbacks</w:t>
+      </w:r>
+    </w:p>
+    <w:p>
+      <w:pPr>
+        <w:pStyle w:val="ListParagraph"/>
+        <w:numPr>
+          <w:ilvl w:val="2"/>
+          <w:numId w:val="37"/>
+        </w:numPr>
+        <w:rPr>
+          <w:rFonts w:ascii="Times New Roman" w:hAnsi="Times New Roman" w:cs="Times New Roman"/>
+        </w:rPr>
+      </w:pPr>
+      <w:r>
+        <w:rPr>
+          <w:rFonts w:ascii="Times New Roman" w:hAnsi="Times New Roman" w:cs="Times New Roman"/>
+        </w:rPr>
+        <w:t>Used to access all virtual machines</w:t>
+      </w:r>
+    </w:p>
+    <w:p>
+      <w:pPr>
+        <w:pStyle w:val="ListParagraph"/>
         <w:numPr>
           <w:ilvl w:val="0"/>
-          <w:numId w:val="18"/>
-        </w:numPr>
-        <w:rPr>
-          <w:rFonts w:ascii="Times New Roman" w:hAnsi="Times New Roman" w:cs="Times New Roman"/>
-          <w:b/>
-          <w:bCs/>
-          <w:highlight w:val="yellow"/>
-        </w:rPr>
-      </w:pPr>
-      <w:r>
-        <w:rPr>
-          <w:rFonts w:ascii="Times New Roman" w:hAnsi="Times New Roman" w:cs="Times New Roman"/>
-          <w:b/>
-          <w:bCs/>
-          <w:highlight w:val="yellow"/>
-        </w:rPr>
-        <w:t>Honeypot containment framework for IoT: measuring the benefits of sandboxing/segmentation effectiveness vs vanilla</w:t>
-      </w:r>
-    </w:p>
-    <w:p>
-      <w:pPr>
+          <w:numId w:val="37"/>
+        </w:numPr>
+        <w:rPr>
+          <w:rFonts w:ascii="Times New Roman" w:hAnsi="Times New Roman" w:cs="Times New Roman"/>
+        </w:rPr>
+      </w:pPr>
+      <w:r>
+        <w:rPr>
+          <w:rFonts w:ascii="Times New Roman" w:hAnsi="Times New Roman" w:cs="Times New Roman"/>
+        </w:rPr>
+        <w:t>Create Virtual Environment</w:t>
+      </w:r>
+    </w:p>
+    <w:p>
+      <w:pPr>
+        <w:pStyle w:val="ListParagraph"/>
         <w:numPr>
           <w:ilvl w:val="1"/>
-          <w:numId w:val="19"/>
-        </w:numPr>
-        <w:rPr>
-          <w:rFonts w:ascii="Times New Roman" w:hAnsi="Times New Roman" w:cs="Times New Roman"/>
-        </w:rPr>
-      </w:pPr>
-      <w:r>
-        <w:rPr>
-          <w:rFonts w:ascii="Times New Roman" w:hAnsi="Times New Roman" w:cs="Times New Roman"/>
-        </w:rPr>
-        <w:t>Create a honeypot that provides segmentation and sandboxing to prevent malware escape</w:t>
-      </w:r>
-    </w:p>
-    <w:p>
-      <w:pPr>
+          <w:numId w:val="37"/>
+        </w:numPr>
+        <w:rPr>
+          <w:rFonts w:ascii="Times New Roman" w:hAnsi="Times New Roman" w:cs="Times New Roman"/>
+        </w:rPr>
+      </w:pPr>
+      <w:r>
+        <w:rPr>
+          <w:rFonts w:ascii="Times New Roman" w:hAnsi="Times New Roman" w:cs="Times New Roman"/>
+        </w:rPr>
+        <w:t>Lab VM</w:t>
+      </w:r>
+    </w:p>
+    <w:p>
+      <w:pPr>
+        <w:pStyle w:val="ListParagraph"/>
         <w:numPr>
           <w:ilvl w:val="2"/>
-          <w:numId w:val="20"/>
-        </w:numPr>
-        <w:rPr>
-          <w:rFonts w:ascii="Times New Roman" w:hAnsi="Times New Roman" w:cs="Times New Roman"/>
-        </w:rPr>
-      </w:pPr>
-      <w:r>
-        <w:rPr>
-          <w:rFonts w:ascii="Times New Roman" w:hAnsi="Times New Roman" w:cs="Times New Roman"/>
-          <w:b/>
-          <w:bCs/>
-        </w:rPr>
-        <w:t xml:space="preserve">Segmentation </w:t>
-      </w:r>
-      <w:r>
-        <w:rPr>
-          <w:rFonts w:ascii="Times New Roman" w:hAnsi="Times New Roman" w:cs="Times New Roman"/>
-        </w:rPr>
-        <w:t>- isolating a honeypot from the network</w:t>
-      </w:r>
-    </w:p>
-    <w:p>
-      <w:pPr>
+          <w:numId w:val="37"/>
+        </w:numPr>
+        <w:rPr>
+          <w:rFonts w:ascii="Times New Roman" w:hAnsi="Times New Roman" w:cs="Times New Roman"/>
+        </w:rPr>
+      </w:pPr>
+      <w:r>
+        <w:rPr>
+          <w:rFonts w:ascii="Times New Roman" w:hAnsi="Times New Roman" w:cs="Times New Roman"/>
+        </w:rPr>
+        <w:t>Runs vanilla honeypot. Basic, unconfigured cowrie honeypot emulating an IP IoT device</w:t>
+      </w:r>
+    </w:p>
+    <w:p>
+      <w:pPr>
+        <w:pStyle w:val="ListParagraph"/>
         <w:numPr>
           <w:ilvl w:val="2"/>
-          <w:numId w:val="21"/>
-        </w:numPr>
-        <w:rPr>
-          <w:rFonts w:ascii="Times New Roman" w:hAnsi="Times New Roman" w:cs="Times New Roman"/>
-        </w:rPr>
-      </w:pPr>
-      <w:r>
-        <w:rPr>
-          <w:rFonts w:ascii="Times New Roman" w:hAnsi="Times New Roman" w:cs="Times New Roman"/>
-          <w:b/>
-          <w:bCs/>
-        </w:rPr>
-        <w:t xml:space="preserve">Sandboxing </w:t>
-      </w:r>
-      <w:r>
-        <w:rPr>
-          <w:rFonts w:ascii="Times New Roman" w:hAnsi="Times New Roman" w:cs="Times New Roman"/>
-        </w:rPr>
-        <w:t>- Ensure the honeypot is in a secure, contained environment</w:t>
-      </w:r>
-    </w:p>
-    <w:p>
-      <w:pPr>
+          <w:numId w:val="37"/>
+        </w:numPr>
+        <w:rPr>
+          <w:rFonts w:ascii="Times New Roman" w:hAnsi="Times New Roman" w:cs="Times New Roman"/>
+        </w:rPr>
+      </w:pPr>
+      <w:r>
+        <w:rPr>
+          <w:rFonts w:ascii="Times New Roman" w:hAnsi="Times New Roman" w:cs="Times New Roman"/>
+        </w:rPr>
+        <w:t>Runs sandboxed high-interaction honeypot</w:t>
+      </w:r>
+    </w:p>
+    <w:p>
+      <w:pPr>
+        <w:pStyle w:val="ListParagraph"/>
+        <w:numPr>
+          <w:ilvl w:val="3"/>
+          <w:numId w:val="37"/>
+        </w:numPr>
+        <w:rPr>
+          <w:rFonts w:ascii="Times New Roman" w:hAnsi="Times New Roman" w:cs="Times New Roman"/>
+        </w:rPr>
+      </w:pPr>
+      <w:r>
+        <w:rPr>
+          <w:rFonts w:ascii="Times New Roman" w:hAnsi="Times New Roman" w:cs="Times New Roman"/>
+        </w:rPr>
+        <w:t>Cowrie honeypot within a FireJail and Docker combination container</w:t>
+      </w:r>
+    </w:p>
+    <w:p>
+      <w:pPr>
+        <w:pStyle w:val="ListParagraph"/>
+        <w:numPr>
+          <w:ilvl w:val="3"/>
+          <w:numId w:val="37"/>
+        </w:numPr>
+        <w:rPr>
+          <w:rFonts w:ascii="Times New Roman" w:hAnsi="Times New Roman" w:cs="Times New Roman"/>
+        </w:rPr>
+      </w:pPr>
+      <w:r>
+        <w:rPr>
+          <w:rFonts w:ascii="Times New Roman" w:hAnsi="Times New Roman" w:cs="Times New Roman"/>
+        </w:rPr>
+        <w:t>Uses linux kernel seccomp for network egress blocking</w:t>
+      </w:r>
+    </w:p>
+    <w:p>
+      <w:pPr>
+        <w:pStyle w:val="ListParagraph"/>
         <w:numPr>
           <w:ilvl w:val="1"/>
-          <w:numId w:val="22"/>
-        </w:numPr>
-        <w:rPr>
-          <w:rFonts w:ascii="Times New Roman" w:hAnsi="Times New Roman" w:cs="Times New Roman"/>
-        </w:rPr>
-      </w:pPr>
-      <w:r>
-        <w:rPr>
-          <w:rFonts w:ascii="Times New Roman" w:hAnsi="Times New Roman" w:cs="Times New Roman"/>
-        </w:rPr>
-        <w:t xml:space="preserve">Docker, </w:t>
-      </w:r>
-      <w:proofErr w:type="spellStart"/>
-      <w:r>
-        <w:rPr>
-          <w:rFonts w:ascii="Times New Roman" w:hAnsi="Times New Roman" w:cs="Times New Roman"/>
-        </w:rPr>
-        <w:t>Firejail</w:t>
-      </w:r>
-      <w:proofErr w:type="spellEnd"/>
-      <w:r>
-        <w:rPr>
-          <w:rFonts w:ascii="Times New Roman" w:hAnsi="Times New Roman" w:cs="Times New Roman"/>
-        </w:rPr>
-        <w:t>, custom VM?</w:t>
-      </w:r>
-    </w:p>
-    <w:p>
-      <w:pPr>
+          <w:numId w:val="37"/>
+        </w:numPr>
+        <w:rPr>
+          <w:rFonts w:ascii="Times New Roman" w:hAnsi="Times New Roman" w:cs="Times New Roman"/>
+        </w:rPr>
+      </w:pPr>
+      <w:r>
+        <w:rPr>
+          <w:rFonts w:ascii="Times New Roman" w:hAnsi="Times New Roman" w:cs="Times New Roman"/>
+        </w:rPr>
+        <w:t>Analysis VM</w:t>
+      </w:r>
+    </w:p>
+    <w:p>
+      <w:pPr>
+        <w:pStyle w:val="ListParagraph"/>
         <w:numPr>
           <w:ilvl w:val="2"/>
-          <w:numId w:val="23"/>
-        </w:numPr>
-        <w:rPr>
-          <w:rFonts w:ascii="Times New Roman" w:hAnsi="Times New Roman" w:cs="Times New Roman"/>
-        </w:rPr>
-      </w:pPr>
-      <w:r>
-        <w:rPr>
-          <w:rFonts w:ascii="Times New Roman" w:hAnsi="Times New Roman" w:cs="Times New Roman"/>
-          <w:b/>
-          <w:bCs/>
-        </w:rPr>
-        <w:t xml:space="preserve">Docker </w:t>
-      </w:r>
-      <w:r>
-        <w:rPr>
-          <w:rFonts w:ascii="Times New Roman" w:hAnsi="Times New Roman" w:cs="Times New Roman"/>
-        </w:rPr>
-        <w:t>- platform to build containment environments</w:t>
-      </w:r>
-    </w:p>
-    <w:p>
-      <w:pPr>
+          <w:numId w:val="37"/>
+        </w:numPr>
+        <w:rPr>
+          <w:rFonts w:ascii="Times New Roman" w:hAnsi="Times New Roman" w:cs="Times New Roman"/>
+        </w:rPr>
+      </w:pPr>
+      <w:r>
+        <w:rPr>
+          <w:rFonts w:ascii="Times New Roman" w:hAnsi="Times New Roman" w:cs="Times New Roman"/>
+        </w:rPr>
+        <w:t xml:space="preserve">Runs, processes and analyses pcaps from the Lab VM. </w:t>
+      </w:r>
+    </w:p>
+    <w:p>
+      <w:pPr>
+        <w:pStyle w:val="ListParagraph"/>
         <w:numPr>
           <w:ilvl w:val="2"/>
-          <w:numId w:val="24"/>
-        </w:numPr>
-        <w:rPr>
-          <w:rFonts w:ascii="Times New Roman" w:hAnsi="Times New Roman" w:cs="Times New Roman"/>
-        </w:rPr>
-      </w:pPr>
-      <w:proofErr w:type="spellStart"/>
-      <w:r>
-        <w:rPr>
-          <w:rFonts w:ascii="Times New Roman" w:hAnsi="Times New Roman" w:cs="Times New Roman"/>
-          <w:b/>
-          <w:bCs/>
-        </w:rPr>
-        <w:t>Firejail</w:t>
-      </w:r>
-      <w:proofErr w:type="spellEnd"/>
-      <w:r>
-        <w:rPr>
-          <w:rFonts w:ascii="Times New Roman" w:hAnsi="Times New Roman" w:cs="Times New Roman"/>
-          <w:b/>
-          <w:bCs/>
-        </w:rPr>
-        <w:t xml:space="preserve"> </w:t>
-      </w:r>
-      <w:r>
-        <w:rPr>
-          <w:rFonts w:ascii="Times New Roman" w:hAnsi="Times New Roman" w:cs="Times New Roman"/>
-        </w:rPr>
-        <w:t>- Linux based </w:t>
-      </w:r>
-    </w:p>
-    <w:p>
-      <w:pPr>
+          <w:numId w:val="37"/>
+        </w:numPr>
+        <w:rPr>
+          <w:rFonts w:ascii="Times New Roman" w:hAnsi="Times New Roman" w:cs="Times New Roman"/>
+        </w:rPr>
+      </w:pPr>
+      <w:r>
+        <w:rPr>
+          <w:rFonts w:ascii="Times New Roman" w:hAnsi="Times New Roman" w:cs="Times New Roman"/>
+        </w:rPr>
+        <w:t>Off-the-network (act as a centralised server)</w:t>
+      </w:r>
+    </w:p>
+    <w:p>
+      <w:pPr>
+        <w:pStyle w:val="ListParagraph"/>
+        <w:numPr>
+          <w:ilvl w:val="2"/>
+          <w:numId w:val="37"/>
+        </w:numPr>
+        <w:rPr>
+          <w:rFonts w:ascii="Times New Roman" w:hAnsi="Times New Roman" w:cs="Times New Roman"/>
+        </w:rPr>
+      </w:pPr>
+      <w:r>
+        <w:rPr>
+          <w:rFonts w:ascii="Times New Roman" w:hAnsi="Times New Roman" w:cs="Times New Roman"/>
+        </w:rPr>
+        <w:t>Retrieves and stores logs using ElasticSearch and associated tools</w:t>
+      </w:r>
+    </w:p>
+    <w:p>
+      <w:pPr>
+        <w:pStyle w:val="ListParagraph"/>
+        <w:numPr>
+          <w:ilvl w:val="0"/>
+          <w:numId w:val="37"/>
+        </w:numPr>
+        <w:rPr>
+          <w:rFonts w:ascii="Times New Roman" w:hAnsi="Times New Roman" w:cs="Times New Roman"/>
+        </w:rPr>
+      </w:pPr>
+      <w:r>
+        <w:rPr>
+          <w:rFonts w:ascii="Times New Roman" w:hAnsi="Times New Roman" w:cs="Times New Roman"/>
+        </w:rPr>
+        <w:t>Network topology</w:t>
+      </w:r>
+    </w:p>
+    <w:p>
+      <w:pPr>
+        <w:pStyle w:val="ListParagraph"/>
         <w:numPr>
           <w:ilvl w:val="1"/>
-          <w:numId w:val="25"/>
-        </w:numPr>
-        <w:rPr>
-          <w:rFonts w:ascii="Times New Roman" w:hAnsi="Times New Roman" w:cs="Times New Roman"/>
-        </w:rPr>
-      </w:pPr>
-      <w:r>
-        <w:rPr>
-          <w:rFonts w:ascii="Times New Roman" w:hAnsi="Times New Roman" w:cs="Times New Roman"/>
-        </w:rPr>
-        <w:t>Why?</w:t>
-      </w:r>
-    </w:p>
-    <w:p>
-      <w:pPr>
+          <w:numId w:val="37"/>
+        </w:numPr>
+        <w:rPr>
+          <w:rFonts w:ascii="Times New Roman" w:hAnsi="Times New Roman" w:cs="Times New Roman"/>
+        </w:rPr>
+      </w:pPr>
+      <w:r>
+        <w:rPr>
+          <w:rFonts w:ascii="Times New Roman" w:hAnsi="Times New Roman" w:cs="Times New Roman"/>
+        </w:rPr>
+        <w:t>Define segments</w:t>
+      </w:r>
+    </w:p>
+    <w:p>
+      <w:pPr>
+        <w:pStyle w:val="ListParagraph"/>
         <w:numPr>
           <w:ilvl w:val="2"/>
-          <w:numId w:val="26"/>
-        </w:numPr>
-        <w:rPr>
-          <w:rFonts w:ascii="Times New Roman" w:hAnsi="Times New Roman" w:cs="Times New Roman"/>
-        </w:rPr>
-      </w:pPr>
-      <w:r>
-        <w:rPr>
-          <w:rFonts w:ascii="Times New Roman" w:hAnsi="Times New Roman" w:cs="Times New Roman"/>
-        </w:rPr>
-        <w:t xml:space="preserve">Many honeypots (especially large ones like </w:t>
-      </w:r>
-      <w:proofErr w:type="spellStart"/>
-      <w:r>
-        <w:rPr>
-          <w:rFonts w:ascii="Times New Roman" w:hAnsi="Times New Roman" w:cs="Times New Roman"/>
-        </w:rPr>
-        <w:t>IoTPOT</w:t>
-      </w:r>
-      <w:proofErr w:type="spellEnd"/>
-      <w:r>
-        <w:rPr>
-          <w:rFonts w:ascii="Times New Roman" w:hAnsi="Times New Roman" w:cs="Times New Roman"/>
-        </w:rPr>
-        <w:t xml:space="preserve">) attract a lot of Telnet-based bot </w:t>
-      </w:r>
-      <w:r>
-        <w:rPr>
-          <w:rFonts w:ascii="Times New Roman" w:hAnsi="Times New Roman" w:cs="Times New Roman"/>
-        </w:rPr>
-        <w:t>behaviour;</w:t>
-      </w:r>
-      <w:r>
-        <w:rPr>
-          <w:rFonts w:ascii="Times New Roman" w:hAnsi="Times New Roman" w:cs="Times New Roman"/>
-        </w:rPr>
-        <w:t xml:space="preserve"> however a large number of honeypots lack containment to avoid real-world harm. They detect and act, but don’t contain. </w:t>
-      </w:r>
-      <w:hyperlink r:id="rId5" w:history="1">
-        <w:r>
-          <w:rPr>
-            <w:rStyle w:val="Hyperlink"/>
-            <w:rFonts w:ascii="Times New Roman" w:hAnsi="Times New Roman" w:cs="Times New Roman"/>
-          </w:rPr>
-          <w:t>link</w:t>
-        </w:r>
-      </w:hyperlink>
-    </w:p>
-    <w:p>
-      <w:pPr>
+          <w:numId w:val="37"/>
+        </w:numPr>
+        <w:rPr>
+          <w:rFonts w:ascii="Times New Roman" w:hAnsi="Times New Roman" w:cs="Times New Roman"/>
+        </w:rPr>
+      </w:pPr>
+      <w:r>
+        <w:rPr>
+          <w:rFonts w:ascii="Times New Roman" w:hAnsi="Times New Roman" w:cs="Times New Roman"/>
+        </w:rPr>
+        <w:t>Assign IP addressing to IoT devices</w:t>
+      </w:r>
+    </w:p>
+    <w:p>
+      <w:pPr>
+        <w:pStyle w:val="ListParagraph"/>
         <w:numPr>
           <w:ilvl w:val="2"/>
-          <w:numId w:val="27"/>
-        </w:numPr>
-        <w:rPr>
-          <w:rFonts w:ascii="Times New Roman" w:hAnsi="Times New Roman" w:cs="Times New Roman"/>
-        </w:rPr>
-      </w:pPr>
-      <w:r>
-        <w:rPr>
-          <w:rFonts w:ascii="Times New Roman" w:hAnsi="Times New Roman" w:cs="Times New Roman"/>
-        </w:rPr>
-        <w:t xml:space="preserve">Recent work on cloud deployed honeypots, providing extra layer of security when paired with segmentation </w:t>
-      </w:r>
-      <w:hyperlink r:id="rId6" w:history="1">
-        <w:r>
-          <w:rPr>
-            <w:rStyle w:val="Hyperlink"/>
-            <w:rFonts w:ascii="Times New Roman" w:hAnsi="Times New Roman" w:cs="Times New Roman"/>
-          </w:rPr>
-          <w:t>link</w:t>
-        </w:r>
-      </w:hyperlink>
-    </w:p>
-    <w:p>
-      <w:pPr>
+          <w:numId w:val="37"/>
+        </w:numPr>
+        <w:rPr>
+          <w:rFonts w:ascii="Times New Roman" w:hAnsi="Times New Roman" w:cs="Times New Roman"/>
+        </w:rPr>
+      </w:pPr>
+      <w:r>
+        <w:rPr>
+          <w:rFonts w:ascii="Times New Roman" w:hAnsi="Times New Roman" w:cs="Times New Roman"/>
+        </w:rPr>
+        <w:t>Assign addressing to VMs</w:t>
+      </w:r>
+    </w:p>
+    <w:p>
+      <w:pPr>
+        <w:pStyle w:val="ListParagraph"/>
         <w:numPr>
           <w:ilvl w:val="2"/>
-          <w:numId w:val="28"/>
-        </w:numPr>
-        <w:rPr>
-          <w:rFonts w:ascii="Times New Roman" w:hAnsi="Times New Roman" w:cs="Times New Roman"/>
-        </w:rPr>
-      </w:pPr>
-      <w:r>
-        <w:rPr>
-          <w:rFonts w:ascii="Times New Roman" w:hAnsi="Times New Roman" w:cs="Times New Roman"/>
-        </w:rPr>
-        <w:t>Many existing honeypots in modern IDS’ require ‘malware escape’ and segmentation. They highlight strategies, but don’t provide implementations</w:t>
-      </w:r>
-    </w:p>
-    <w:p>
-      <w:pPr>
+          <w:numId w:val="37"/>
+        </w:numPr>
+        <w:rPr>
+          <w:rFonts w:ascii="Times New Roman" w:hAnsi="Times New Roman" w:cs="Times New Roman"/>
+        </w:rPr>
+      </w:pPr>
+      <w:r>
+        <w:rPr>
+          <w:rFonts w:ascii="Times New Roman" w:hAnsi="Times New Roman" w:cs="Times New Roman"/>
+        </w:rPr>
+        <w:t>Link to management network</w:t>
+      </w:r>
+    </w:p>
+    <w:p>
+      <w:pPr>
+        <w:pStyle w:val="ListParagraph"/>
+        <w:numPr>
+          <w:ilvl w:val="3"/>
+          <w:numId w:val="37"/>
+        </w:numPr>
+        <w:rPr>
+          <w:rFonts w:ascii="Times New Roman" w:hAnsi="Times New Roman" w:cs="Times New Roman"/>
+        </w:rPr>
+      </w:pPr>
+      <w:r>
+        <w:rPr>
+          <w:rFonts w:ascii="Times New Roman" w:hAnsi="Times New Roman" w:cs="Times New Roman"/>
+        </w:rPr>
+        <w:t>Host machine + VMs (Isoloated)</w:t>
+      </w:r>
+    </w:p>
+    <w:p>
+      <w:pPr>
+        <w:pStyle w:val="ListParagraph"/>
+        <w:numPr>
+          <w:ilvl w:val="2"/>
+          <w:numId w:val="37"/>
+        </w:numPr>
+        <w:rPr>
+          <w:rFonts w:ascii="Times New Roman" w:hAnsi="Times New Roman" w:cs="Times New Roman"/>
+        </w:rPr>
+      </w:pPr>
+      <w:r>
+        <w:rPr>
+          <w:rFonts w:ascii="Times New Roman" w:hAnsi="Times New Roman" w:cs="Times New Roman"/>
+        </w:rPr>
+        <w:t>Create DMZ zone</w:t>
+      </w:r>
+    </w:p>
+    <w:p>
+      <w:pPr>
+        <w:pStyle w:val="ListParagraph"/>
+        <w:numPr>
+          <w:ilvl w:val="3"/>
+          <w:numId w:val="37"/>
+        </w:numPr>
+        <w:rPr>
+          <w:rFonts w:ascii="Times New Roman" w:hAnsi="Times New Roman" w:cs="Times New Roman"/>
+        </w:rPr>
+      </w:pPr>
+      <w:r>
+        <w:rPr>
+          <w:rFonts w:ascii="Times New Roman" w:hAnsi="Times New Roman" w:cs="Times New Roman"/>
+        </w:rPr>
+        <w:t>Holds both honeypots and VMs</w:t>
+      </w:r>
+    </w:p>
+    <w:p>
+      <w:pPr>
+        <w:pStyle w:val="ListParagraph"/>
         <w:numPr>
           <w:ilvl w:val="1"/>
-          <w:numId w:val="29"/>
-        </w:numPr>
-        <w:rPr>
-          <w:rFonts w:ascii="Times New Roman" w:hAnsi="Times New Roman" w:cs="Times New Roman"/>
-        </w:rPr>
-      </w:pPr>
-      <w:r>
-        <w:rPr>
-          <w:rFonts w:ascii="Times New Roman" w:hAnsi="Times New Roman" w:cs="Times New Roman"/>
-        </w:rPr>
-        <w:t>Methods:</w:t>
-      </w:r>
-    </w:p>
-    <w:p>
-      <w:pPr>
+          <w:numId w:val="37"/>
+        </w:numPr>
+        <w:rPr>
+          <w:rFonts w:ascii="Times New Roman" w:hAnsi="Times New Roman" w:cs="Times New Roman"/>
+        </w:rPr>
+      </w:pPr>
+      <w:r>
+        <w:rPr>
+          <w:rFonts w:ascii="Times New Roman" w:hAnsi="Times New Roman" w:cs="Times New Roman"/>
+        </w:rPr>
+        <w:t>Internal Routing</w:t>
+      </w:r>
+    </w:p>
+    <w:p>
+      <w:pPr>
+        <w:pStyle w:val="ListParagraph"/>
         <w:numPr>
           <w:ilvl w:val="2"/>
-          <w:numId w:val="30"/>
-        </w:numPr>
-        <w:rPr>
-          <w:rFonts w:ascii="Times New Roman" w:hAnsi="Times New Roman" w:cs="Times New Roman"/>
-        </w:rPr>
-      </w:pPr>
-      <w:r>
-        <w:rPr>
-          <w:rFonts w:ascii="Times New Roman" w:hAnsi="Times New Roman" w:cs="Times New Roman"/>
-        </w:rPr>
-        <w:t>Contained honeypot: Inside string Linux based isolation (strict seccomp/</w:t>
-      </w:r>
-      <w:proofErr w:type="spellStart"/>
-      <w:r>
-        <w:rPr>
-          <w:rFonts w:ascii="Times New Roman" w:hAnsi="Times New Roman" w:cs="Times New Roman"/>
-        </w:rPr>
-        <w:t>AppArmor</w:t>
-      </w:r>
-      <w:proofErr w:type="spellEnd"/>
-      <w:r>
-        <w:rPr>
-          <w:rFonts w:ascii="Times New Roman" w:hAnsi="Times New Roman" w:cs="Times New Roman"/>
-        </w:rPr>
-        <w:t xml:space="preserve"> + </w:t>
-      </w:r>
-      <w:proofErr w:type="spellStart"/>
-      <w:r>
-        <w:rPr>
-          <w:rFonts w:ascii="Times New Roman" w:hAnsi="Times New Roman" w:cs="Times New Roman"/>
-        </w:rPr>
-        <w:t>Firejail</w:t>
-      </w:r>
-      <w:proofErr w:type="spellEnd"/>
-      <w:r>
-        <w:rPr>
-          <w:rFonts w:ascii="Times New Roman" w:hAnsi="Times New Roman" w:cs="Times New Roman"/>
-        </w:rPr>
-        <w:t xml:space="preserve"> or dedicated VMs + segmented virtual network and strict egress firewalling)</w:t>
-      </w:r>
-    </w:p>
-    <w:p>
-      <w:pPr>
-        <w:numPr>
-          <w:ilvl w:val="2"/>
-          <w:numId w:val="31"/>
-        </w:numPr>
-        <w:rPr>
-          <w:rFonts w:ascii="Times New Roman" w:hAnsi="Times New Roman" w:cs="Times New Roman"/>
-        </w:rPr>
-      </w:pPr>
-      <w:r>
-        <w:rPr>
-          <w:rFonts w:ascii="Times New Roman" w:hAnsi="Times New Roman" w:cs="Times New Roman"/>
-        </w:rPr>
-        <w:t>Vanilla: Same honeypot but different device profile</w:t>
-      </w:r>
-    </w:p>
-    <w:p>
-      <w:pPr>
-        <w:numPr>
-          <w:ilvl w:val="2"/>
-          <w:numId w:val="32"/>
-        </w:numPr>
-        <w:rPr>
-          <w:rFonts w:ascii="Times New Roman" w:hAnsi="Times New Roman" w:cs="Times New Roman"/>
-        </w:rPr>
-      </w:pPr>
-      <w:r>
-        <w:rPr>
-          <w:rFonts w:ascii="Times New Roman" w:hAnsi="Times New Roman" w:cs="Times New Roman"/>
-        </w:rPr>
-        <w:t>Run active tests, deploy both privately and publicly</w:t>
-      </w:r>
-    </w:p>
-    <w:p>
-      <w:pPr>
+          <w:numId w:val="37"/>
+        </w:numPr>
+        <w:rPr>
+          <w:rFonts w:ascii="Times New Roman" w:hAnsi="Times New Roman" w:cs="Times New Roman"/>
+        </w:rPr>
+      </w:pPr>
+      <w:r>
+        <w:rPr>
+          <w:rFonts w:ascii="Times New Roman" w:hAnsi="Times New Roman" w:cs="Times New Roman"/>
+        </w:rPr>
+        <w:t>Virtual router / firewall connecting all virtual machines to DMZ</w:t>
+      </w:r>
+    </w:p>
+    <w:p>
+      <w:pPr>
+        <w:pStyle w:val="ListParagraph"/>
+        <w:numPr>
+          <w:ilvl w:val="0"/>
+          <w:numId w:val="37"/>
+        </w:numPr>
+        <w:rPr>
+          <w:rFonts w:ascii="Times New Roman" w:hAnsi="Times New Roman" w:cs="Times New Roman"/>
+        </w:rPr>
+      </w:pPr>
+      <w:r>
+        <w:rPr>
+          <w:rFonts w:ascii="Times New Roman" w:hAnsi="Times New Roman" w:cs="Times New Roman"/>
+        </w:rPr>
+        <w:t>IoT device simulation</w:t>
+      </w:r>
+    </w:p>
+    <w:p>
+      <w:pPr>
+        <w:pStyle w:val="ListParagraph"/>
         <w:numPr>
           <w:ilvl w:val="1"/>
-          <w:numId w:val="33"/>
-        </w:numPr>
-        <w:rPr>
-          <w:rFonts w:ascii="Times New Roman" w:hAnsi="Times New Roman" w:cs="Times New Roman"/>
-        </w:rPr>
-      </w:pPr>
-      <w:r>
-        <w:rPr>
-          <w:rFonts w:ascii="Times New Roman" w:hAnsi="Times New Roman" w:cs="Times New Roman"/>
-        </w:rPr>
-        <w:t xml:space="preserve">Tools: Docker, </w:t>
-      </w:r>
-      <w:proofErr w:type="spellStart"/>
-      <w:r>
-        <w:rPr>
-          <w:rFonts w:ascii="Times New Roman" w:hAnsi="Times New Roman" w:cs="Times New Roman"/>
-        </w:rPr>
-        <w:t>FireJail</w:t>
-      </w:r>
-      <w:proofErr w:type="spellEnd"/>
-      <w:r>
-        <w:rPr>
-          <w:rFonts w:ascii="Times New Roman" w:hAnsi="Times New Roman" w:cs="Times New Roman"/>
-        </w:rPr>
-        <w:t xml:space="preserve">, QEMU/KVM VMs, </w:t>
-      </w:r>
-      <w:proofErr w:type="spellStart"/>
-      <w:r>
-        <w:rPr>
-          <w:rFonts w:ascii="Times New Roman" w:hAnsi="Times New Roman" w:cs="Times New Roman"/>
-        </w:rPr>
-        <w:t>nftables</w:t>
-      </w:r>
-      <w:proofErr w:type="spellEnd"/>
-      <w:r>
-        <w:rPr>
-          <w:rFonts w:ascii="Times New Roman" w:hAnsi="Times New Roman" w:cs="Times New Roman"/>
-        </w:rPr>
-        <w:t>)</w:t>
-      </w:r>
-    </w:p>
-    <w:p>
-      <w:pPr>
-        <w:numPr>
-          <w:ilvl w:val="1"/>
-          <w:numId w:val="34"/>
-        </w:numPr>
-        <w:rPr>
-          <w:rFonts w:ascii="Times New Roman" w:hAnsi="Times New Roman" w:cs="Times New Roman"/>
-        </w:rPr>
-      </w:pPr>
-      <w:proofErr w:type="spellStart"/>
-      <w:r>
-        <w:rPr>
-          <w:rFonts w:ascii="Times New Roman" w:hAnsi="Times New Roman" w:cs="Times New Roman"/>
-        </w:rPr>
-        <w:t>Crowrie</w:t>
-      </w:r>
-      <w:proofErr w:type="spellEnd"/>
-      <w:r>
-        <w:rPr>
-          <w:rFonts w:ascii="Times New Roman" w:hAnsi="Times New Roman" w:cs="Times New Roman"/>
-        </w:rPr>
-        <w:t xml:space="preserve"> for the Honeypot</w:t>
-      </w:r>
-    </w:p>
-    <w:p>
-      <w:pPr>
-        <w:rPr>
-          <w:rFonts w:ascii="Times New Roman" w:hAnsi="Times New Roman" w:cs="Times New Roman"/>
-        </w:rPr>
-      </w:pPr>
+          <w:numId w:val="37"/>
+        </w:numPr>
+        <w:rPr>
+          <w:rFonts w:ascii="Times New Roman" w:hAnsi="Times New Roman" w:cs="Times New Roman"/>
+        </w:rPr>
+      </w:pPr>
+      <w:r>
+        <w:rPr>
+          <w:rFonts w:ascii="Times New Roman" w:hAnsi="Times New Roman" w:cs="Times New Roman"/>
+        </w:rPr>
+        <w:t>Simulate various IP devices within LAN</w:t>
+      </w:r>
+    </w:p>
+    <w:p>
+      <w:pPr>
+        <w:rPr>
+          <w:rFonts w:ascii="Times New Roman" w:hAnsi="Times New Roman" w:cs="Times New Roman"/>
+        </w:rPr>
+      </w:pPr>
+      <w:r>
+        <w:rPr>
+          <w:rFonts w:ascii="Times New Roman" w:hAnsi="Times New Roman" w:cs="Times New Roman"/>
+        </w:rPr>
+        <w:t>Attacker -&gt; DMZ -&gt; Honeypots -&gt; IoT Lan</w:t>
+      </w:r>
+    </w:p>
+    <w:p>
+      <w:pPr>
+        <w:rPr>
+          <w:rFonts w:ascii="Times New Roman" w:hAnsi="Times New Roman" w:cs="Times New Roman"/>
+        </w:rPr>
+      </w:pPr>
+      <w:r>
+        <w:rPr>
+          <w:rFonts w:ascii="Times New Roman" w:hAnsi="Times New Roman" w:cs="Times New Roman"/>
+        </w:rPr>
+        <w:t>Logs -&gt; Management Network -&gt; Analysis VM (need IPC for this)</w:t>
+      </w:r>
     </w:p>
     <w:p>
       <w:pPr>
@@ -541,7 +658,6 @@
         <w:rPr>
           <w:rFonts w:ascii="Times New Roman" w:hAnsi="Times New Roman" w:cs="Times New Roman"/>
         </w:rPr>
-        <w:lastRenderedPageBreak/>
         <w:t xml:space="preserve">Vanilla honeypot: Low-interaction honeypot deployed on the virtual network (inside VM) segment with no container </w:t>
       </w:r>
     </w:p>
@@ -562,7 +678,7 @@
         </w:rPr>
         <w:t xml:space="preserve">Used to mimic an IoT device to capture attackers </w:t>
       </w:r>
-      <w:hyperlink r:id="rId7" w:history="1">
+      <w:hyperlink r:id="rId5" w:history="1">
         <w:r>
           <w:rPr>
             <w:rStyle w:val="Hyperlink"/>
@@ -659,7 +775,7 @@
         </w:rPr>
         <w:t xml:space="preserve">On the contrast, high-interaction honeypots (within a sandboxed environment) provide much greater security by creating an isolated environment for malicious attacks </w:t>
       </w:r>
-      <w:hyperlink r:id="rId8" w:history="1">
+      <w:hyperlink r:id="rId6" w:history="1">
         <w:r>
           <w:rPr>
             <w:rStyle w:val="Hyperlink"/>
@@ -685,8 +801,22 @@
         <w:rPr>
           <w:rFonts w:ascii="Times New Roman" w:hAnsi="Times New Roman" w:cs="Times New Roman"/>
         </w:rPr>
-        <w:t xml:space="preserve">The purpose of comparing is to evaluate how vanilla honeypots do not have any overhead and aren’t as undetectable by attackers. </w:t>
-      </w:r>
+        <w:t>The purpose of comparing is to evaluate how vanilla honeypots do not have any overhead and aren’t as undetectable by attackers.</w:t>
+      </w:r>
+    </w:p>
+    <w:p>
+      <w:pPr>
+        <w:rPr>
+          <w:rFonts w:ascii="Times New Roman" w:hAnsi="Times New Roman" w:cs="Times New Roman"/>
+        </w:rPr>
+      </w:pPr>
+    </w:p>
+    <w:p>
+      <w:pPr>
+        <w:rPr>
+          <w:rFonts w:ascii="Times New Roman" w:hAnsi="Times New Roman" w:cs="Times New Roman"/>
+        </w:rPr>
+      </w:pPr>
     </w:p>
     <w:sectPr>
       <w:pgSz w:w="11906" w:h="16838"/>
@@ -926,6 +1056,184 @@
     </w:lvl>
   </w:abstractNum>
   <w:abstractNum w:abstractNumId="2" w15:restartNumberingAfterBreak="0">
+    <w:nsid w:val="51B72D5D"/>
+    <w:multiLevelType w:val="hybridMultilevel"/>
+    <w:tmpl w:val="B1823CA6"/>
+    <w:lvl w:ilvl="0" w:tplc="0809000F">
+      <w:start w:val="1"/>
+      <w:numFmt w:val="decimal"/>
+      <w:lvlText w:val="%1."/>
+      <w:lvlJc w:val="left"/>
+      <w:pPr>
+        <w:ind w:left="720" w:hanging="360"/>
+      </w:pPr>
+      <w:rPr>
+        <w:rFonts w:hint="default"/>
+      </w:rPr>
+    </w:lvl>
+    <w:lvl w:ilvl="1" w:tplc="08090019" w:tentative="1">
+      <w:start w:val="1"/>
+      <w:numFmt w:val="lowerLetter"/>
+      <w:lvlText w:val="%2."/>
+      <w:lvlJc w:val="left"/>
+      <w:pPr>
+        <w:ind w:left="1440" w:hanging="360"/>
+      </w:pPr>
+    </w:lvl>
+    <w:lvl w:ilvl="2" w:tplc="0809001B" w:tentative="1">
+      <w:start w:val="1"/>
+      <w:numFmt w:val="lowerRoman"/>
+      <w:lvlText w:val="%3."/>
+      <w:lvlJc w:val="right"/>
+      <w:pPr>
+        <w:ind w:left="2160" w:hanging="180"/>
+      </w:pPr>
+    </w:lvl>
+    <w:lvl w:ilvl="3" w:tplc="0809000F" w:tentative="1">
+      <w:start w:val="1"/>
+      <w:numFmt w:val="decimal"/>
+      <w:lvlText w:val="%4."/>
+      <w:lvlJc w:val="left"/>
+      <w:pPr>
+        <w:ind w:left="2880" w:hanging="360"/>
+      </w:pPr>
+    </w:lvl>
+    <w:lvl w:ilvl="4" w:tplc="08090019" w:tentative="1">
+      <w:start w:val="1"/>
+      <w:numFmt w:val="lowerLetter"/>
+      <w:lvlText w:val="%5."/>
+      <w:lvlJc w:val="left"/>
+      <w:pPr>
+        <w:ind w:left="3600" w:hanging="360"/>
+      </w:pPr>
+    </w:lvl>
+    <w:lvl w:ilvl="5" w:tplc="0809001B" w:tentative="1">
+      <w:start w:val="1"/>
+      <w:numFmt w:val="lowerRoman"/>
+      <w:lvlText w:val="%6."/>
+      <w:lvlJc w:val="right"/>
+      <w:pPr>
+        <w:ind w:left="4320" w:hanging="180"/>
+      </w:pPr>
+    </w:lvl>
+    <w:lvl w:ilvl="6" w:tplc="0809000F" w:tentative="1">
+      <w:start w:val="1"/>
+      <w:numFmt w:val="decimal"/>
+      <w:lvlText w:val="%7."/>
+      <w:lvlJc w:val="left"/>
+      <w:pPr>
+        <w:ind w:left="5040" w:hanging="360"/>
+      </w:pPr>
+    </w:lvl>
+    <w:lvl w:ilvl="7" w:tplc="08090019" w:tentative="1">
+      <w:start w:val="1"/>
+      <w:numFmt w:val="lowerLetter"/>
+      <w:lvlText w:val="%8."/>
+      <w:lvlJc w:val="left"/>
+      <w:pPr>
+        <w:ind w:left="5760" w:hanging="360"/>
+      </w:pPr>
+    </w:lvl>
+    <w:lvl w:ilvl="8" w:tplc="0809001B" w:tentative="1">
+      <w:start w:val="1"/>
+      <w:numFmt w:val="lowerRoman"/>
+      <w:lvlText w:val="%9."/>
+      <w:lvlJc w:val="right"/>
+      <w:pPr>
+        <w:ind w:left="6480" w:hanging="180"/>
+      </w:pPr>
+    </w:lvl>
+  </w:abstractNum>
+  <w:abstractNum w:abstractNumId="3" w15:restartNumberingAfterBreak="0">
+    <w:nsid w:val="597E12AA"/>
+    <w:multiLevelType w:val="hybridMultilevel"/>
+    <w:tmpl w:val="827A152C"/>
+    <w:lvl w:ilvl="0" w:tplc="0809000F">
+      <w:start w:val="1"/>
+      <w:numFmt w:val="decimal"/>
+      <w:lvlText w:val="%1."/>
+      <w:lvlJc w:val="left"/>
+      <w:pPr>
+        <w:ind w:left="720" w:hanging="360"/>
+      </w:pPr>
+      <w:rPr>
+        <w:rFonts w:hint="default"/>
+      </w:rPr>
+    </w:lvl>
+    <w:lvl w:ilvl="1" w:tplc="08090019">
+      <w:start w:val="1"/>
+      <w:numFmt w:val="lowerLetter"/>
+      <w:lvlText w:val="%2."/>
+      <w:lvlJc w:val="left"/>
+      <w:pPr>
+        <w:ind w:left="1440" w:hanging="360"/>
+      </w:pPr>
+    </w:lvl>
+    <w:lvl w:ilvl="2" w:tplc="0809001B">
+      <w:start w:val="1"/>
+      <w:numFmt w:val="lowerRoman"/>
+      <w:lvlText w:val="%3."/>
+      <w:lvlJc w:val="right"/>
+      <w:pPr>
+        <w:ind w:left="2160" w:hanging="180"/>
+      </w:pPr>
+    </w:lvl>
+    <w:lvl w:ilvl="3" w:tplc="0809000F">
+      <w:start w:val="1"/>
+      <w:numFmt w:val="decimal"/>
+      <w:lvlText w:val="%4."/>
+      <w:lvlJc w:val="left"/>
+      <w:pPr>
+        <w:ind w:left="2880" w:hanging="360"/>
+      </w:pPr>
+    </w:lvl>
+    <w:lvl w:ilvl="4" w:tplc="08090019" w:tentative="1">
+      <w:start w:val="1"/>
+      <w:numFmt w:val="lowerLetter"/>
+      <w:lvlText w:val="%5."/>
+      <w:lvlJc w:val="left"/>
+      <w:pPr>
+        <w:ind w:left="3600" w:hanging="360"/>
+      </w:pPr>
+    </w:lvl>
+    <w:lvl w:ilvl="5" w:tplc="0809001B" w:tentative="1">
+      <w:start w:val="1"/>
+      <w:numFmt w:val="lowerRoman"/>
+      <w:lvlText w:val="%6."/>
+      <w:lvlJc w:val="right"/>
+      <w:pPr>
+        <w:ind w:left="4320" w:hanging="180"/>
+      </w:pPr>
+    </w:lvl>
+    <w:lvl w:ilvl="6" w:tplc="0809000F" w:tentative="1">
+      <w:start w:val="1"/>
+      <w:numFmt w:val="decimal"/>
+      <w:lvlText w:val="%7."/>
+      <w:lvlJc w:val="left"/>
+      <w:pPr>
+        <w:ind w:left="5040" w:hanging="360"/>
+      </w:pPr>
+    </w:lvl>
+    <w:lvl w:ilvl="7" w:tplc="08090019" w:tentative="1">
+      <w:start w:val="1"/>
+      <w:numFmt w:val="lowerLetter"/>
+      <w:lvlText w:val="%8."/>
+      <w:lvlJc w:val="left"/>
+      <w:pPr>
+        <w:ind w:left="5760" w:hanging="360"/>
+      </w:pPr>
+    </w:lvl>
+    <w:lvl w:ilvl="8" w:tplc="0809001B" w:tentative="1">
+      <w:start w:val="1"/>
+      <w:numFmt w:val="lowerRoman"/>
+      <w:lvlText w:val="%9."/>
+      <w:lvlJc w:val="right"/>
+      <w:pPr>
+        <w:ind w:left="6480" w:hanging="180"/>
+      </w:pPr>
+    </w:lvl>
+  </w:abstractNum>
+  <w:abstractNum w:abstractNumId="4" w15:restartNumberingAfterBreak="0">
     <w:nsid w:val="5D4E5290"/>
     <w:multiLevelType w:val="multilevel"/>
     <w:tmpl w:val="64C2C354"/>
@@ -1202,10 +1510,10 @@
     </w:lvlOverride>
   </w:num>
   <w:num w:numId="18" w16cid:durableId="102499025">
-    <w:abstractNumId w:val="2"/>
+    <w:abstractNumId w:val="4"/>
   </w:num>
   <w:num w:numId="19" w16cid:durableId="1612126225">
-    <w:abstractNumId w:val="2"/>
+    <w:abstractNumId w:val="4"/>
     <w:lvlOverride w:ilvl="1">
       <w:lvl w:ilvl="1">
         <w:numFmt w:val="lowerLetter"/>
@@ -1215,7 +1523,7 @@
     </w:lvlOverride>
   </w:num>
   <w:num w:numId="20" w16cid:durableId="384448679">
-    <w:abstractNumId w:val="2"/>
+    <w:abstractNumId w:val="4"/>
     <w:lvlOverride w:ilvl="2">
       <w:lvl w:ilvl="2">
         <w:numFmt w:val="lowerRoman"/>
@@ -1225,7 +1533,7 @@
     </w:lvlOverride>
   </w:num>
   <w:num w:numId="21" w16cid:durableId="954748595">
-    <w:abstractNumId w:val="2"/>
+    <w:abstractNumId w:val="4"/>
     <w:lvlOverride w:ilvl="2">
       <w:lvl w:ilvl="2">
         <w:numFmt w:val="lowerRoman"/>
@@ -1235,7 +1543,7 @@
     </w:lvlOverride>
   </w:num>
   <w:num w:numId="22" w16cid:durableId="1152067485">
-    <w:abstractNumId w:val="2"/>
+    <w:abstractNumId w:val="4"/>
     <w:lvlOverride w:ilvl="1">
       <w:lvl w:ilvl="1">
         <w:numFmt w:val="lowerLetter"/>
@@ -1245,7 +1553,7 @@
     </w:lvlOverride>
   </w:num>
   <w:num w:numId="23" w16cid:durableId="833453995">
-    <w:abstractNumId w:val="2"/>
+    <w:abstractNumId w:val="4"/>
     <w:lvlOverride w:ilvl="2">
       <w:lvl w:ilvl="2">
         <w:numFmt w:val="lowerRoman"/>
@@ -1255,7 +1563,7 @@
     </w:lvlOverride>
   </w:num>
   <w:num w:numId="24" w16cid:durableId="1421634780">
-    <w:abstractNumId w:val="2"/>
+    <w:abstractNumId w:val="4"/>
     <w:lvlOverride w:ilvl="2">
       <w:lvl w:ilvl="2">
         <w:numFmt w:val="lowerRoman"/>
@@ -1265,7 +1573,7 @@
     </w:lvlOverride>
   </w:num>
   <w:num w:numId="25" w16cid:durableId="1123305669">
-    <w:abstractNumId w:val="2"/>
+    <w:abstractNumId w:val="4"/>
     <w:lvlOverride w:ilvl="1">
       <w:lvl w:ilvl="1">
         <w:numFmt w:val="lowerLetter"/>
@@ -1275,7 +1583,7 @@
     </w:lvlOverride>
   </w:num>
   <w:num w:numId="26" w16cid:durableId="43066587">
-    <w:abstractNumId w:val="2"/>
+    <w:abstractNumId w:val="4"/>
     <w:lvlOverride w:ilvl="2">
       <w:lvl w:ilvl="2">
         <w:numFmt w:val="lowerRoman"/>
@@ -1285,7 +1593,7 @@
     </w:lvlOverride>
   </w:num>
   <w:num w:numId="27" w16cid:durableId="710149317">
-    <w:abstractNumId w:val="2"/>
+    <w:abstractNumId w:val="4"/>
     <w:lvlOverride w:ilvl="2">
       <w:lvl w:ilvl="2">
         <w:numFmt w:val="lowerRoman"/>
@@ -1295,7 +1603,7 @@
     </w:lvlOverride>
   </w:num>
   <w:num w:numId="28" w16cid:durableId="827592036">
-    <w:abstractNumId w:val="2"/>
+    <w:abstractNumId w:val="4"/>
     <w:lvlOverride w:ilvl="2">
       <w:lvl w:ilvl="2">
         <w:numFmt w:val="lowerRoman"/>
@@ -1305,7 +1613,7 @@
     </w:lvlOverride>
   </w:num>
   <w:num w:numId="29" w16cid:durableId="1663317080">
-    <w:abstractNumId w:val="2"/>
+    <w:abstractNumId w:val="4"/>
     <w:lvlOverride w:ilvl="1">
       <w:lvl w:ilvl="1">
         <w:numFmt w:val="lowerLetter"/>
@@ -1315,7 +1623,7 @@
     </w:lvlOverride>
   </w:num>
   <w:num w:numId="30" w16cid:durableId="1464422545">
-    <w:abstractNumId w:val="2"/>
+    <w:abstractNumId w:val="4"/>
     <w:lvlOverride w:ilvl="2">
       <w:lvl w:ilvl="2">
         <w:numFmt w:val="lowerRoman"/>
@@ -1325,7 +1633,7 @@
     </w:lvlOverride>
   </w:num>
   <w:num w:numId="31" w16cid:durableId="721253918">
-    <w:abstractNumId w:val="2"/>
+    <w:abstractNumId w:val="4"/>
     <w:lvlOverride w:ilvl="2">
       <w:lvl w:ilvl="2">
         <w:numFmt w:val="lowerRoman"/>
@@ -1335,7 +1643,7 @@
     </w:lvlOverride>
   </w:num>
   <w:num w:numId="32" w16cid:durableId="1401903332">
-    <w:abstractNumId w:val="2"/>
+    <w:abstractNumId w:val="4"/>
     <w:lvlOverride w:ilvl="2">
       <w:lvl w:ilvl="2">
         <w:numFmt w:val="lowerRoman"/>
@@ -1345,7 +1653,7 @@
     </w:lvlOverride>
   </w:num>
   <w:num w:numId="33" w16cid:durableId="497696046">
-    <w:abstractNumId w:val="2"/>
+    <w:abstractNumId w:val="4"/>
     <w:lvlOverride w:ilvl="1">
       <w:lvl w:ilvl="1">
         <w:numFmt w:val="lowerLetter"/>
@@ -1355,7 +1663,21 @@
     </w:lvlOverride>
   </w:num>
   <w:num w:numId="34" w16cid:durableId="1021777789">
-    <w:abstractNumId w:val="2"/>
+    <w:abstractNumId w:val="4"/>
+    <w:lvlOverride w:ilvl="0">
+      <w:lvl w:ilvl="0">
+        <w:start w:val="1"/>
+        <w:numFmt w:val="decimal"/>
+        <w:lvlText w:val="%1."/>
+        <w:lvlJc w:val="left"/>
+        <w:pPr>
+          <w:tabs>
+            <w:tab w:val="num" w:pos="720"/>
+          </w:tabs>
+          <w:ind w:left="720" w:hanging="360"/>
+        </w:pPr>
+      </w:lvl>
+    </w:lvlOverride>
     <w:lvlOverride w:ilvl="1">
       <w:lvl w:ilvl="1">
         <w:numFmt w:val="lowerLetter"/>
@@ -1363,9 +1685,113 @@
         <w:lvlJc w:val="left"/>
       </w:lvl>
     </w:lvlOverride>
+    <w:lvlOverride w:ilvl="2">
+      <w:lvl w:ilvl="2">
+        <w:start w:val="1"/>
+        <w:numFmt w:val="decimal"/>
+        <w:lvlText w:val="%3."/>
+        <w:lvlJc w:val="left"/>
+        <w:pPr>
+          <w:tabs>
+            <w:tab w:val="num" w:pos="2160"/>
+          </w:tabs>
+          <w:ind w:left="2160" w:hanging="360"/>
+        </w:pPr>
+      </w:lvl>
+    </w:lvlOverride>
+    <w:lvlOverride w:ilvl="3">
+      <w:lvl w:ilvl="3" w:tentative="1">
+        <w:start w:val="1"/>
+        <w:numFmt w:val="decimal"/>
+        <w:lvlText w:val="%4."/>
+        <w:lvlJc w:val="left"/>
+        <w:pPr>
+          <w:tabs>
+            <w:tab w:val="num" w:pos="2880"/>
+          </w:tabs>
+          <w:ind w:left="2880" w:hanging="360"/>
+        </w:pPr>
+      </w:lvl>
+    </w:lvlOverride>
+    <w:lvlOverride w:ilvl="4">
+      <w:lvl w:ilvl="4" w:tentative="1">
+        <w:start w:val="1"/>
+        <w:numFmt w:val="decimal"/>
+        <w:lvlText w:val="%5."/>
+        <w:lvlJc w:val="left"/>
+        <w:pPr>
+          <w:tabs>
+            <w:tab w:val="num" w:pos="3600"/>
+          </w:tabs>
+          <w:ind w:left="3600" w:hanging="360"/>
+        </w:pPr>
+      </w:lvl>
+    </w:lvlOverride>
+    <w:lvlOverride w:ilvl="5">
+      <w:lvl w:ilvl="5" w:tentative="1">
+        <w:start w:val="1"/>
+        <w:numFmt w:val="decimal"/>
+        <w:lvlText w:val="%6."/>
+        <w:lvlJc w:val="left"/>
+        <w:pPr>
+          <w:tabs>
+            <w:tab w:val="num" w:pos="4320"/>
+          </w:tabs>
+          <w:ind w:left="4320" w:hanging="360"/>
+        </w:pPr>
+      </w:lvl>
+    </w:lvlOverride>
+    <w:lvlOverride w:ilvl="6">
+      <w:lvl w:ilvl="6" w:tentative="1">
+        <w:start w:val="1"/>
+        <w:numFmt w:val="decimal"/>
+        <w:lvlText w:val="%7."/>
+        <w:lvlJc w:val="left"/>
+        <w:pPr>
+          <w:tabs>
+            <w:tab w:val="num" w:pos="5040"/>
+          </w:tabs>
+          <w:ind w:left="5040" w:hanging="360"/>
+        </w:pPr>
+      </w:lvl>
+    </w:lvlOverride>
+    <w:lvlOverride w:ilvl="7">
+      <w:lvl w:ilvl="7" w:tentative="1">
+        <w:start w:val="1"/>
+        <w:numFmt w:val="decimal"/>
+        <w:lvlText w:val="%8."/>
+        <w:lvlJc w:val="left"/>
+        <w:pPr>
+          <w:tabs>
+            <w:tab w:val="num" w:pos="5760"/>
+          </w:tabs>
+          <w:ind w:left="5760" w:hanging="360"/>
+        </w:pPr>
+      </w:lvl>
+    </w:lvlOverride>
+    <w:lvlOverride w:ilvl="8">
+      <w:lvl w:ilvl="8" w:tentative="1">
+        <w:start w:val="1"/>
+        <w:numFmt w:val="decimal"/>
+        <w:lvlText w:val="%9."/>
+        <w:lvlJc w:val="left"/>
+        <w:pPr>
+          <w:tabs>
+            <w:tab w:val="num" w:pos="6480"/>
+          </w:tabs>
+          <w:ind w:left="6480" w:hanging="360"/>
+        </w:pPr>
+      </w:lvl>
+    </w:lvlOverride>
   </w:num>
   <w:num w:numId="35" w16cid:durableId="1877309319">
     <w:abstractNumId w:val="0"/>
+  </w:num>
+  <w:num w:numId="36" w16cid:durableId="1825271747">
+    <w:abstractNumId w:val="2"/>
+  </w:num>
+  <w:num w:numId="37" w16cid:durableId="1902667984">
+    <w:abstractNumId w:val="3"/>
   </w:num>
 </w:numbering>
 </file>
@@ -1973,6 +2399,7 @@
   <w:style w:type="character" w:default="1" w:styleId="DefaultParagraphFont">
     <w:name w:val="Default Paragraph Font"/>
     <w:uiPriority w:val="1"/>
+    <w:semiHidden/>
     <w:unhideWhenUsed/>
   </w:style>
   <w:style w:type="table" w:default="1" w:styleId="TableNormal">

</xml_diff>